<commit_message>
Updating SolutionTool User Guid document.
</commit_message>
<xml_diff>
--- a/Doc/Solution Checker User Guid.docx
+++ b/Doc/Solution Checker User Guid.docx
@@ -7,14 +7,129 @@
         <w:pStyle w:val="Title"/>
         <w:jc w:val="center"/>
       </w:pPr>
-      <w:r>
-        <w:t xml:space="preserve">Solution Checker User </w:t>
-      </w:r>
       <w:proofErr w:type="spellStart"/>
       <w:r>
+        <w:t>SolutionTool</w:t>
+      </w:r>
+      <w:proofErr w:type="spellEnd"/>
+      <w:r>
+        <w:t xml:space="preserve"> </w:t>
+      </w:r>
+      <w:r>
+        <w:t xml:space="preserve">User </w:t>
+      </w:r>
+      <w:proofErr w:type="spellStart"/>
+      <w:r>
         <w:t>Guid</w:t>
       </w:r>
       <w:proofErr w:type="spellEnd"/>
+    </w:p>
+    <w:p>
+      <w:pPr>
+        <w:pStyle w:val="Heading1"/>
+      </w:pPr>
+      <w:r>
+        <w:t>Download and Install</w:t>
+      </w:r>
+    </w:p>
+    <w:p>
+      <w:pPr>
+        <w:pStyle w:val="Heading2"/>
+      </w:pPr>
+      <w:r>
+        <w:t xml:space="preserve">Download a Copy of </w:t>
+      </w:r>
+      <w:proofErr w:type="spellStart"/>
+      <w:r>
+        <w:t>SolutionTool</w:t>
+      </w:r>
+      <w:proofErr w:type="spellEnd"/>
+      <w:r>
+        <w:t xml:space="preserve"> from </w:t>
+      </w:r>
+      <w:proofErr w:type="spellStart"/>
+      <w:r>
+        <w:t>GitHub</w:t>
+      </w:r>
+      <w:proofErr w:type="spellEnd"/>
+    </w:p>
+    <w:p>
+      <w:hyperlink r:id="rId6" w:history="1">
+        <w:r>
+          <w:rPr>
+            <w:rStyle w:val="Hyperlink"/>
+          </w:rPr>
+          <w:t>https://github.com/paytonli2013/SolutionTool/tree/master/Deployment</w:t>
+        </w:r>
+      </w:hyperlink>
+    </w:p>
+    <w:p>
+      <w:pPr>
+        <w:pStyle w:val="Heading2"/>
+      </w:pPr>
+      <w:r>
+        <w:t xml:space="preserve">Install </w:t>
+      </w:r>
+      <w:proofErr w:type="spellStart"/>
+      <w:r>
+        <w:t>SolutionTool</w:t>
+      </w:r>
+      <w:proofErr w:type="spellEnd"/>
+    </w:p>
+    <w:p>
+      <w:r>
+        <w:t xml:space="preserve">Double click the </w:t>
+      </w:r>
+      <w:r>
+        <w:t>SolutionToolSetup_Release.msi</w:t>
+      </w:r>
+      <w:r>
+        <w:t xml:space="preserve"> and follow the steps. This installer will create a shortcut on your desktop once it’s successfully completed. </w:t>
+      </w:r>
+    </w:p>
+    <w:p>
+      <w:r>
+        <w:rPr>
+          <w:noProof/>
+        </w:rPr>
+        <w:drawing>
+          <wp:inline distT="0" distB="0" distL="0" distR="0" wp14:anchorId="3F5CA677" wp14:editId="02DD5454">
+            <wp:extent cx="4847619" cy="3800000"/>
+            <wp:effectExtent l="0" t="0" r="0" b="0"/>
+            <wp:docPr id="3" name="Picture 3"/>
+            <wp:cNvGraphicFramePr>
+              <a:graphicFrameLocks xmlns:a="http://schemas.openxmlformats.org/drawingml/2006/main" noChangeAspect="1"/>
+            </wp:cNvGraphicFramePr>
+            <a:graphic xmlns:a="http://schemas.openxmlformats.org/drawingml/2006/main">
+              <a:graphicData uri="http://schemas.openxmlformats.org/drawingml/2006/picture">
+                <pic:pic xmlns:pic="http://schemas.openxmlformats.org/drawingml/2006/picture">
+                  <pic:nvPicPr>
+                    <pic:cNvPr id="1" name=""/>
+                    <pic:cNvPicPr/>
+                  </pic:nvPicPr>
+                  <pic:blipFill>
+                    <a:blip r:embed="rId7"/>
+                    <a:stretch>
+                      <a:fillRect/>
+                    </a:stretch>
+                  </pic:blipFill>
+                  <pic:spPr>
+                    <a:xfrm>
+                      <a:off x="0" y="0"/>
+                      <a:ext cx="4847619" cy="3800000"/>
+                    </a:xfrm>
+                    <a:prstGeom prst="rect">
+                      <a:avLst/>
+                    </a:prstGeom>
+                  </pic:spPr>
+                </pic:pic>
+              </a:graphicData>
+            </a:graphic>
+          </wp:inline>
+        </w:drawing>
+      </w:r>
+      <w:bookmarkStart w:id="0" w:name="_GoBack"/>
+      <w:bookmarkEnd w:id="0"/>
     </w:p>
     <w:p>
       <w:pPr>
@@ -49,7 +164,18 @@
         <w:pStyle w:val="ListParagraph"/>
       </w:pPr>
       <w:r>
-        <w:t>If the repository is structured correctly via XML template;</w:t>
+        <w:t xml:space="preserve">If the repository is structured correctly via </w:t>
+      </w:r>
+      <w:proofErr w:type="spellStart"/>
+      <w:r>
+        <w:t>gitignore</w:t>
+      </w:r>
+      <w:proofErr w:type="spellEnd"/>
+      <w:r>
+        <w:t>-like</w:t>
+      </w:r>
+      <w:r>
+        <w:t xml:space="preserve"> template;</w:t>
       </w:r>
     </w:p>
     <w:p>
@@ -206,7 +332,27 @@
           <w:sz w:val="20"/>
           <w:szCs w:val="20"/>
         </w:rPr>
-        <w:t>F:\_E_\SolutionTool\output\Debug&gt;slntool.exe</w:t>
+        <w:t>F:\Program Files (x86)\</w:t>
+      </w:r>
+      <w:proofErr w:type="spellStart"/>
+      <w:r>
+        <w:rPr>
+          <w:rFonts w:ascii="Envy Code R VS" w:eastAsia="Times New Roman" w:hAnsi="Envy Code R VS" w:cs="Courier New"/>
+          <w:color w:val="DCDCDC"/>
+          <w:sz w:val="20"/>
+          <w:szCs w:val="20"/>
+        </w:rPr>
+        <w:t>SolutionTool</w:t>
+      </w:r>
+      <w:proofErr w:type="spellEnd"/>
+      <w:r>
+        <w:rPr>
+          <w:rFonts w:ascii="Envy Code R VS" w:eastAsia="Times New Roman" w:hAnsi="Envy Code R VS" w:cs="Courier New"/>
+          <w:color w:val="DCDCDC"/>
+          <w:sz w:val="20"/>
+          <w:szCs w:val="20"/>
+        </w:rPr>
+        <w:t>&gt;slntool.exe</w:t>
       </w:r>
     </w:p>
     <w:p>
@@ -258,7 +404,7 @@
           <w:sz w:val="20"/>
           <w:szCs w:val="20"/>
         </w:rPr>
-        <w:t> 1.0.0.0</w:t>
+        <w:t xml:space="preserve"> 1.0.0.0</w:t>
       </w:r>
     </w:p>
     <w:p>
@@ -297,7 +443,7 @@
           <w:sz w:val="20"/>
           <w:szCs w:val="20"/>
         </w:rPr>
-        <w:t>Copyright c Hewlett-Packard Company 2013</w:t>
+        <w:t>Copyright c Hewlett-Packard Company 2013</w:t>
       </w:r>
     </w:p>
     <w:p>
@@ -329,15 +475,6 @@
           <w:szCs w:val="20"/>
         </w:rPr>
       </w:pPr>
-      <w:r>
-        <w:rPr>
-          <w:rFonts w:ascii="Envy Code R VS" w:eastAsia="Times New Roman" w:hAnsi="Envy Code R VS" w:cs="Courier New"/>
-          <w:color w:val="DCDCDC"/>
-          <w:sz w:val="20"/>
-          <w:szCs w:val="20"/>
-        </w:rPr>
-        <w:t xml:space="preserve"> </w:t>
-      </w:r>
     </w:p>
     <w:p>
       <w:pPr>
@@ -414,7 +551,7 @@
           <w:sz w:val="20"/>
           <w:szCs w:val="20"/>
         </w:rPr>
-        <w:t>  -r/--repository required option is missing.</w:t>
+        <w:t>-r/--repository required option is missing.</w:t>
       </w:r>
     </w:p>
     <w:p>
@@ -446,15 +583,6 @@
           <w:szCs w:val="20"/>
         </w:rPr>
       </w:pPr>
-      <w:r>
-        <w:rPr>
-          <w:rFonts w:ascii="Envy Code R VS" w:eastAsia="Times New Roman" w:hAnsi="Envy Code R VS" w:cs="Courier New"/>
-          <w:color w:val="DCDCDC"/>
-          <w:sz w:val="20"/>
-          <w:szCs w:val="20"/>
-        </w:rPr>
-        <w:t xml:space="preserve"> </w:t>
-      </w:r>
     </w:p>
     <w:p>
       <w:pPr>
@@ -485,15 +613,6 @@
           <w:szCs w:val="20"/>
         </w:rPr>
       </w:pPr>
-      <w:r>
-        <w:rPr>
-          <w:rFonts w:ascii="Envy Code R VS" w:eastAsia="Times New Roman" w:hAnsi="Envy Code R VS" w:cs="Courier New"/>
-          <w:color w:val="DCDCDC"/>
-          <w:sz w:val="20"/>
-          <w:szCs w:val="20"/>
-        </w:rPr>
-        <w:t xml:space="preserve"> </w:t>
-      </w:r>
     </w:p>
     <w:p>
       <w:pPr>
@@ -531,7 +650,7 @@
           <w:sz w:val="20"/>
           <w:szCs w:val="20"/>
         </w:rPr>
-        <w:t>  -</w:t>
+        <w:t>-</w:t>
       </w:r>
       <w:proofErr w:type="gramStart"/>
       <w:r>
@@ -551,7 +670,7 @@
           <w:sz w:val="20"/>
           <w:szCs w:val="20"/>
         </w:rPr>
-        <w:t>, --repository     Required. The path of the repository.</w:t>
+        <w:t>, --repository     Required. The path of the repository.</w:t>
       </w:r>
     </w:p>
     <w:p>
@@ -583,15 +702,6 @@
           <w:szCs w:val="20"/>
         </w:rPr>
       </w:pPr>
-      <w:r>
-        <w:rPr>
-          <w:rFonts w:ascii="Envy Code R VS" w:eastAsia="Times New Roman" w:hAnsi="Envy Code R VS" w:cs="Courier New"/>
-          <w:color w:val="DCDCDC"/>
-          <w:sz w:val="20"/>
-          <w:szCs w:val="20"/>
-        </w:rPr>
-        <w:t xml:space="preserve"> </w:t>
-      </w:r>
     </w:p>
     <w:p>
       <w:pPr>
@@ -629,7 +739,7 @@
           <w:sz w:val="20"/>
           <w:szCs w:val="20"/>
         </w:rPr>
-        <w:t>  -</w:t>
+        <w:t>-</w:t>
       </w:r>
       <w:proofErr w:type="gramStart"/>
       <w:r>
@@ -649,7 +759,7 @@
           <w:sz w:val="20"/>
           <w:szCs w:val="20"/>
         </w:rPr>
-        <w:t>, --template       </w:t>
+        <w:t>, --template       (</w:t>
       </w:r>
       <w:r>
         <w:rPr>
@@ -659,16 +769,16 @@
           <w:szCs w:val="20"/>
           <w:highlight w:val="darkYellow"/>
         </w:rPr>
-        <w:t>(Default: default.xml)</w:t>
-      </w:r>
-      <w:r>
-        <w:rPr>
-          <w:rFonts w:ascii="Envy Code R VS" w:eastAsia="Times New Roman" w:hAnsi="Envy Code R VS" w:cs="Courier New"/>
-          <w:color w:val="DCDCDC"/>
-          <w:sz w:val="20"/>
-          <w:szCs w:val="20"/>
-        </w:rPr>
-        <w:t> The xml template file name for</w:t>
+        <w:t>Default: ./templates/default.txt</w:t>
+      </w:r>
+      <w:r>
+        <w:rPr>
+          <w:rFonts w:ascii="Envy Code R VS" w:eastAsia="Times New Roman" w:hAnsi="Envy Code R VS" w:cs="Courier New"/>
+          <w:color w:val="DCDCDC"/>
+          <w:sz w:val="20"/>
+          <w:szCs w:val="20"/>
+        </w:rPr>
+        <w:t>) The xml template file</w:t>
       </w:r>
     </w:p>
     <w:p>
@@ -700,15 +810,6 @@
           <w:szCs w:val="20"/>
         </w:rPr>
       </w:pPr>
-      <w:r>
-        <w:rPr>
-          <w:rFonts w:ascii="Envy Code R VS" w:eastAsia="Times New Roman" w:hAnsi="Envy Code R VS" w:cs="Courier New"/>
-          <w:color w:val="DCDCDC"/>
-          <w:sz w:val="20"/>
-          <w:szCs w:val="20"/>
-        </w:rPr>
-        <w:t>                       </w:t>
-      </w:r>
       <w:proofErr w:type="gramStart"/>
       <w:r>
         <w:rPr>
@@ -717,7 +818,7 @@
           <w:sz w:val="20"/>
           <w:szCs w:val="20"/>
         </w:rPr>
-        <w:t>checking</w:t>
+        <w:t>name</w:t>
       </w:r>
       <w:proofErr w:type="gramEnd"/>
       <w:r>
@@ -727,7 +828,7 @@
           <w:sz w:val="20"/>
           <w:szCs w:val="20"/>
         </w:rPr>
-        <w:t> solution structure.</w:t>
+        <w:t xml:space="preserve"> for checking solution structure.</w:t>
       </w:r>
     </w:p>
     <w:p>
@@ -759,15 +860,6 @@
           <w:szCs w:val="20"/>
         </w:rPr>
       </w:pPr>
-      <w:r>
-        <w:rPr>
-          <w:rFonts w:ascii="Envy Code R VS" w:eastAsia="Times New Roman" w:hAnsi="Envy Code R VS" w:cs="Courier New"/>
-          <w:color w:val="DCDCDC"/>
-          <w:sz w:val="20"/>
-          <w:szCs w:val="20"/>
-        </w:rPr>
-        <w:t xml:space="preserve"> </w:t>
-      </w:r>
     </w:p>
     <w:p>
       <w:pPr>
@@ -805,7 +897,7 @@
           <w:sz w:val="20"/>
           <w:szCs w:val="20"/>
         </w:rPr>
-        <w:t>  -</w:t>
+        <w:t>-</w:t>
       </w:r>
       <w:proofErr w:type="gramStart"/>
       <w:r>
@@ -825,7 +917,7 @@
           <w:sz w:val="20"/>
           <w:szCs w:val="20"/>
         </w:rPr>
-        <w:t>, --builds         </w:t>
+        <w:t>, --builds         (</w:t>
       </w:r>
       <w:r>
         <w:rPr>
@@ -835,17 +927,28 @@
           <w:szCs w:val="20"/>
           <w:highlight w:val="darkYellow"/>
         </w:rPr>
-        <w:t>(Default: ./output/$(Configuration)/)</w:t>
-      </w:r>
-      <w:r>
-        <w:rPr>
-          <w:rFonts w:ascii="Envy Code R VS" w:eastAsia="Times New Roman" w:hAnsi="Envy Code R VS" w:cs="Courier New"/>
-          <w:color w:val="DCDCDC"/>
-          <w:sz w:val="20"/>
-          <w:szCs w:val="20"/>
-        </w:rPr>
-        <w:t> The BuildOutput</w:t>
-      </w:r>
+        <w:t>Default: ./output/$(Configuration)/</w:t>
+      </w:r>
+      <w:r>
+        <w:rPr>
+          <w:rFonts w:ascii="Envy Code R VS" w:eastAsia="Times New Roman" w:hAnsi="Envy Code R VS" w:cs="Courier New"/>
+          <w:color w:val="DCDCDC"/>
+          <w:sz w:val="20"/>
+          <w:szCs w:val="20"/>
+        </w:rPr>
+        <w:t xml:space="preserve">) The </w:t>
+      </w:r>
+      <w:proofErr w:type="spellStart"/>
+      <w:r>
+        <w:rPr>
+          <w:rFonts w:ascii="Envy Code R VS" w:eastAsia="Times New Roman" w:hAnsi="Envy Code R VS" w:cs="Courier New"/>
+          <w:color w:val="DCDCDC"/>
+          <w:sz w:val="20"/>
+          <w:szCs w:val="20"/>
+        </w:rPr>
+        <w:t>BuildOutput</w:t>
+      </w:r>
+      <w:proofErr w:type="spellEnd"/>
     </w:p>
     <w:p>
       <w:pPr>
@@ -876,15 +979,6 @@
           <w:szCs w:val="20"/>
         </w:rPr>
       </w:pPr>
-      <w:r>
-        <w:rPr>
-          <w:rFonts w:ascii="Envy Code R VS" w:eastAsia="Times New Roman" w:hAnsi="Envy Code R VS" w:cs="Courier New"/>
-          <w:color w:val="DCDCDC"/>
-          <w:sz w:val="20"/>
-          <w:szCs w:val="20"/>
-        </w:rPr>
-        <w:t>                       </w:t>
-      </w:r>
       <w:proofErr w:type="gramStart"/>
       <w:r>
         <w:rPr>
@@ -935,15 +1029,6 @@
           <w:szCs w:val="20"/>
         </w:rPr>
       </w:pPr>
-      <w:r>
-        <w:rPr>
-          <w:rFonts w:ascii="Envy Code R VS" w:eastAsia="Times New Roman" w:hAnsi="Envy Code R VS" w:cs="Courier New"/>
-          <w:color w:val="DCDCDC"/>
-          <w:sz w:val="20"/>
-          <w:szCs w:val="20"/>
-        </w:rPr>
-        <w:t xml:space="preserve"> </w:t>
-      </w:r>
     </w:p>
     <w:p>
       <w:pPr>
@@ -981,7 +1066,7 @@
           <w:sz w:val="20"/>
           <w:szCs w:val="20"/>
         </w:rPr>
-        <w:t>  -</w:t>
+        <w:t>-</w:t>
       </w:r>
       <w:proofErr w:type="spellStart"/>
       <w:proofErr w:type="gramStart"/>
@@ -1003,7 +1088,7 @@
           <w:sz w:val="20"/>
           <w:szCs w:val="20"/>
         </w:rPr>
-        <w:t>, --</w:t>
+        <w:t>, --</w:t>
       </w:r>
       <w:proofErr w:type="spellStart"/>
       <w:r>
@@ -1023,7 +1108,7 @@
           <w:sz w:val="20"/>
           <w:szCs w:val="20"/>
         </w:rPr>
-        <w:t>    The </w:t>
+        <w:t xml:space="preserve">    The </w:t>
       </w:r>
       <w:proofErr w:type="spellStart"/>
       <w:r>
@@ -1043,7 +1128,7 @@
           <w:sz w:val="20"/>
           <w:szCs w:val="20"/>
         </w:rPr>
-        <w:t> executable path.</w:t>
+        <w:t xml:space="preserve"> executable path.</w:t>
       </w:r>
     </w:p>
     <w:p>
@@ -1075,15 +1160,6 @@
           <w:szCs w:val="20"/>
         </w:rPr>
       </w:pPr>
-      <w:r>
-        <w:rPr>
-          <w:rFonts w:ascii="Envy Code R VS" w:eastAsia="Times New Roman" w:hAnsi="Envy Code R VS" w:cs="Courier New"/>
-          <w:color w:val="DCDCDC"/>
-          <w:sz w:val="20"/>
-          <w:szCs w:val="20"/>
-        </w:rPr>
-        <w:t xml:space="preserve"> </w:t>
-      </w:r>
     </w:p>
     <w:p>
       <w:pPr>
@@ -1121,7 +1197,7 @@
           <w:sz w:val="20"/>
           <w:szCs w:val="20"/>
         </w:rPr>
-        <w:t>  -</w:t>
+        <w:t>-</w:t>
       </w:r>
       <w:proofErr w:type="gramStart"/>
       <w:r>
@@ -1141,7 +1217,7 @@
           <w:sz w:val="20"/>
           <w:szCs w:val="20"/>
         </w:rPr>
-        <w:t>, --log            The log file path.</w:t>
+        <w:t>, --log            The log file path.</w:t>
       </w:r>
     </w:p>
     <w:p>
@@ -1173,15 +1249,6 @@
           <w:szCs w:val="20"/>
         </w:rPr>
       </w:pPr>
-      <w:r>
-        <w:rPr>
-          <w:rFonts w:ascii="Envy Code R VS" w:eastAsia="Times New Roman" w:hAnsi="Envy Code R VS" w:cs="Courier New"/>
-          <w:color w:val="DCDCDC"/>
-          <w:sz w:val="20"/>
-          <w:szCs w:val="20"/>
-        </w:rPr>
-        <w:t xml:space="preserve"> </w:t>
-      </w:r>
     </w:p>
     <w:p>
       <w:pPr>
@@ -1219,7 +1286,16 @@
           <w:sz w:val="20"/>
           <w:szCs w:val="20"/>
         </w:rPr>
-        <w:t>  --help               Display this help screen.</w:t>
+        <w:t>--help               Display this help screen.</w:t>
+      </w:r>
+      <w:r>
+        <w:rPr>
+          <w:rFonts w:ascii="Envy Code R VS" w:eastAsia="Times New Roman" w:hAnsi="Envy Code R VS" w:cs="Courier New"/>
+          <w:color w:val="DCDCDC"/>
+          <w:sz w:val="20"/>
+          <w:szCs w:val="20"/>
+        </w:rPr>
+        <w:t xml:space="preserve"> </w:t>
       </w:r>
     </w:p>
     <w:p>
@@ -1251,45 +1327,6 @@
           <w:szCs w:val="20"/>
         </w:rPr>
       </w:pPr>
-      <w:r>
-        <w:rPr>
-          <w:rFonts w:ascii="Envy Code R VS" w:eastAsia="Times New Roman" w:hAnsi="Envy Code R VS" w:cs="Courier New"/>
-          <w:color w:val="DCDCDC"/>
-          <w:sz w:val="20"/>
-          <w:szCs w:val="20"/>
-        </w:rPr>
-        <w:t xml:space="preserve"> </w:t>
-      </w:r>
-    </w:p>
-    <w:p>
-      <w:pPr>
-        <w:shd w:val="clear" w:color="auto" w:fill="1E1E1E"/>
-        <w:tabs>
-          <w:tab w:val="left" w:pos="916"/>
-          <w:tab w:val="left" w:pos="1832"/>
-          <w:tab w:val="left" w:pos="2748"/>
-          <w:tab w:val="left" w:pos="3664"/>
-          <w:tab w:val="left" w:pos="4580"/>
-          <w:tab w:val="left" w:pos="5496"/>
-          <w:tab w:val="left" w:pos="6412"/>
-          <w:tab w:val="left" w:pos="7328"/>
-          <w:tab w:val="left" w:pos="8244"/>
-          <w:tab w:val="left" w:pos="9160"/>
-          <w:tab w:val="left" w:pos="10076"/>
-          <w:tab w:val="left" w:pos="10992"/>
-          <w:tab w:val="left" w:pos="11908"/>
-          <w:tab w:val="left" w:pos="12824"/>
-          <w:tab w:val="left" w:pos="13740"/>
-          <w:tab w:val="left" w:pos="14656"/>
-        </w:tabs>
-        <w:spacing w:after="0" w:line="240" w:lineRule="auto"/>
-        <w:rPr>
-          <w:rFonts w:ascii="Envy Code R VS" w:eastAsia="Times New Roman" w:hAnsi="Envy Code R VS" w:cs="Courier New"/>
-          <w:color w:val="DCDCDC"/>
-          <w:sz w:val="20"/>
-          <w:szCs w:val="20"/>
-        </w:rPr>
-      </w:pPr>
     </w:p>
     <w:p/>
     <w:p>
@@ -1334,41 +1371,470 @@
           <w:rFonts w:ascii="Envy Code R VS" w:hAnsi="Envy Code R VS"/>
           <w:color w:val="DCDCDC"/>
         </w:rPr>
-        <w:t>F:\_E_\SolutionTool\output\Debug&gt;slntool.exe -r "F:\_E_\SolutionTool"</w:t>
-      </w:r>
-    </w:p>
-    <w:p>
-      <w:pPr>
-        <w:pStyle w:val="HTMLPreformatted"/>
-        <w:shd w:val="clear" w:color="auto" w:fill="1E1E1E"/>
-        <w:rPr>
-          <w:rFonts w:ascii="Envy Code R VS" w:hAnsi="Envy Code R VS"/>
-          <w:color w:val="DCDCDC"/>
-        </w:rPr>
-      </w:pPr>
-      <w:r>
-        <w:rPr>
-          <w:rFonts w:ascii="Envy Code R VS" w:hAnsi="Envy Code R VS"/>
-          <w:color w:val="DCDCDC"/>
-        </w:rPr>
-        <w:t>Begin checking F:\_E_\SolutionTool</w:t>
-      </w:r>
-    </w:p>
-    <w:p>
-      <w:pPr>
-        <w:pStyle w:val="HTMLPreformatted"/>
-        <w:shd w:val="clear" w:color="auto" w:fill="1E1E1E"/>
-        <w:rPr>
-          <w:rFonts w:ascii="Envy Code R VS" w:hAnsi="Envy Code R VS"/>
-          <w:color w:val="DCDCDC"/>
-        </w:rPr>
-      </w:pPr>
-      <w:r>
-        <w:rPr>
-          <w:rFonts w:ascii="Envy Code R VS" w:hAnsi="Envy Code R VS"/>
-          <w:color w:val="DCDCDC"/>
-        </w:rPr>
-        <w:t>***File Structure Rule***</w:t>
+        <w:t>F:\Program Files (x86)\</w:t>
+      </w:r>
+      <w:proofErr w:type="spellStart"/>
+      <w:r>
+        <w:rPr>
+          <w:rFonts w:ascii="Envy Code R VS" w:hAnsi="Envy Code R VS"/>
+          <w:color w:val="DCDCDC"/>
+        </w:rPr>
+        <w:t>SolutionTool</w:t>
+      </w:r>
+      <w:proofErr w:type="spellEnd"/>
+      <w:r>
+        <w:rPr>
+          <w:rFonts w:ascii="Envy Code R VS" w:hAnsi="Envy Code R VS"/>
+          <w:color w:val="DCDCDC"/>
+        </w:rPr>
+        <w:t xml:space="preserve">&gt;slntool.exe </w:t>
+      </w:r>
+      <w:r>
+        <w:rPr>
+          <w:rFonts w:ascii="Envy Code R VS" w:hAnsi="Envy Code R VS"/>
+          <w:color w:val="DCDCDC"/>
+          <w:highlight w:val="darkYellow"/>
+        </w:rPr>
+        <w:t>-r "F:\_E_\SolutionTool"</w:t>
+      </w:r>
+    </w:p>
+    <w:p>
+      <w:pPr>
+        <w:pStyle w:val="HTMLPreformatted"/>
+        <w:shd w:val="clear" w:color="auto" w:fill="1E1E1E"/>
+        <w:rPr>
+          <w:rFonts w:ascii="Envy Code R VS" w:hAnsi="Envy Code R VS"/>
+          <w:color w:val="DCDCDC"/>
+        </w:rPr>
+      </w:pPr>
+      <w:r>
+        <w:rPr>
+          <w:rFonts w:ascii="Envy Code R VS" w:hAnsi="Envy Code R VS"/>
+          <w:color w:val="DCDCDC"/>
+        </w:rPr>
+        <w:t>Begin checking F:\_E_\SolutionTool</w:t>
+      </w:r>
+    </w:p>
+    <w:p>
+      <w:pPr>
+        <w:pStyle w:val="HTMLPreformatted"/>
+        <w:shd w:val="clear" w:color="auto" w:fill="1E1E1E"/>
+        <w:rPr>
+          <w:rFonts w:ascii="Envy Code R VS" w:hAnsi="Envy Code R VS"/>
+          <w:color w:val="DCDCDC"/>
+        </w:rPr>
+      </w:pPr>
+      <w:r>
+        <w:rPr>
+          <w:rFonts w:ascii="Envy Code R VS" w:hAnsi="Envy Code R VS"/>
+          <w:color w:val="DCDCDC"/>
+        </w:rPr>
+        <w:t>#Default File Structure</w:t>
+      </w:r>
+    </w:p>
+    <w:p>
+      <w:pPr>
+        <w:pStyle w:val="HTMLPreformatted"/>
+        <w:shd w:val="clear" w:color="auto" w:fill="1E1E1E"/>
+        <w:rPr>
+          <w:rFonts w:ascii="Envy Code R VS" w:hAnsi="Envy Code R VS"/>
+          <w:color w:val="DCDCDC"/>
+        </w:rPr>
+      </w:pPr>
+      <w:r>
+        <w:rPr>
+          <w:rFonts w:ascii="Envy Code R VS" w:hAnsi="Envy Code R VS"/>
+          <w:color w:val="DCDCDC"/>
+        </w:rPr>
+        <w:t>Escape checking a comment pattern.</w:t>
+      </w:r>
+    </w:p>
+    <w:p>
+      <w:pPr>
+        <w:pStyle w:val="HTMLPreformatted"/>
+        <w:shd w:val="clear" w:color="auto" w:fill="1E1E1E"/>
+        <w:rPr>
+          <w:rFonts w:ascii="Envy Code R VS" w:hAnsi="Envy Code R VS"/>
+          <w:color w:val="DCDCDC"/>
+        </w:rPr>
+      </w:pPr>
+      <w:r>
+        <w:rPr>
+          <w:rFonts w:ascii="Envy Code R VS" w:hAnsi="Envy Code R VS"/>
+          <w:color w:val="DCDCDC"/>
+        </w:rPr>
+        <w:t>#Directory must exist</w:t>
+      </w:r>
+    </w:p>
+    <w:p>
+      <w:pPr>
+        <w:pStyle w:val="HTMLPreformatted"/>
+        <w:shd w:val="clear" w:color="auto" w:fill="1E1E1E"/>
+        <w:rPr>
+          <w:rFonts w:ascii="Envy Code R VS" w:hAnsi="Envy Code R VS"/>
+          <w:color w:val="DCDCDC"/>
+        </w:rPr>
+      </w:pPr>
+      <w:r>
+        <w:rPr>
+          <w:rFonts w:ascii="Envy Code R VS" w:hAnsi="Envy Code R VS"/>
+          <w:color w:val="DCDCDC"/>
+        </w:rPr>
+        <w:t>Escape checking a comment pattern.</w:t>
+      </w:r>
+    </w:p>
+    <w:p>
+      <w:pPr>
+        <w:pStyle w:val="HTMLPreformatted"/>
+        <w:shd w:val="clear" w:color="auto" w:fill="1E1E1E"/>
+        <w:rPr>
+          <w:rFonts w:ascii="Envy Code R VS" w:hAnsi="Envy Code R VS"/>
+          <w:color w:val="DCDCDC"/>
+        </w:rPr>
+      </w:pPr>
+      <w:proofErr w:type="spellStart"/>
+      <w:proofErr w:type="gramStart"/>
+      <w:r>
+        <w:rPr>
+          <w:rFonts w:ascii="Envy Code R VS" w:hAnsi="Envy Code R VS"/>
+          <w:color w:val="DCDCDC"/>
+        </w:rPr>
+        <w:t>src</w:t>
+      </w:r>
+      <w:proofErr w:type="spellEnd"/>
+      <w:proofErr w:type="gramEnd"/>
+      <w:r>
+        <w:rPr>
+          <w:rFonts w:ascii="Envy Code R VS" w:hAnsi="Envy Code R VS"/>
+          <w:color w:val="DCDCDC"/>
+        </w:rPr>
+        <w:t>/</w:t>
+      </w:r>
+    </w:p>
+    <w:p>
+      <w:pPr>
+        <w:pStyle w:val="HTMLPreformatted"/>
+        <w:shd w:val="clear" w:color="auto" w:fill="1E1E1E"/>
+        <w:rPr>
+          <w:rFonts w:ascii="Envy Code R VS" w:hAnsi="Envy Code R VS"/>
+          <w:color w:val="DCDCDC"/>
+        </w:rPr>
+      </w:pPr>
+      <w:r>
+        <w:rPr>
+          <w:rFonts w:ascii="Envy Code R VS" w:hAnsi="Envy Code R VS"/>
+          <w:color w:val="DCDCDC"/>
+        </w:rPr>
+        <w:t>Pass</w:t>
+      </w:r>
+    </w:p>
+    <w:p>
+      <w:pPr>
+        <w:pStyle w:val="HTMLPreformatted"/>
+        <w:shd w:val="clear" w:color="auto" w:fill="1E1E1E"/>
+        <w:rPr>
+          <w:rFonts w:ascii="Envy Code R VS" w:hAnsi="Envy Code R VS"/>
+          <w:color w:val="DCDCDC"/>
+        </w:rPr>
+      </w:pPr>
+      <w:proofErr w:type="gramStart"/>
+      <w:r>
+        <w:rPr>
+          <w:rFonts w:ascii="Envy Code R VS" w:hAnsi="Envy Code R VS"/>
+          <w:color w:val="DCDCDC"/>
+        </w:rPr>
+        <w:t>doc</w:t>
+      </w:r>
+      <w:proofErr w:type="gramEnd"/>
+      <w:r>
+        <w:rPr>
+          <w:rFonts w:ascii="Envy Code R VS" w:hAnsi="Envy Code R VS"/>
+          <w:color w:val="DCDCDC"/>
+        </w:rPr>
+        <w:t>/</w:t>
+      </w:r>
+    </w:p>
+    <w:p>
+      <w:pPr>
+        <w:pStyle w:val="HTMLPreformatted"/>
+        <w:shd w:val="clear" w:color="auto" w:fill="1E1E1E"/>
+        <w:rPr>
+          <w:rFonts w:ascii="Envy Code R VS" w:hAnsi="Envy Code R VS"/>
+          <w:color w:val="DCDCDC"/>
+        </w:rPr>
+      </w:pPr>
+      <w:r>
+        <w:rPr>
+          <w:rFonts w:ascii="Envy Code R VS" w:hAnsi="Envy Code R VS"/>
+          <w:color w:val="DCDCDC"/>
+        </w:rPr>
+        <w:t>Pass</w:t>
+      </w:r>
+    </w:p>
+    <w:p>
+      <w:pPr>
+        <w:pStyle w:val="HTMLPreformatted"/>
+        <w:shd w:val="clear" w:color="auto" w:fill="1E1E1E"/>
+        <w:rPr>
+          <w:rFonts w:ascii="Envy Code R VS" w:hAnsi="Envy Code R VS"/>
+          <w:color w:val="DCDCDC"/>
+        </w:rPr>
+      </w:pPr>
+      <w:proofErr w:type="gramStart"/>
+      <w:r>
+        <w:rPr>
+          <w:rFonts w:ascii="Envy Code R VS" w:hAnsi="Envy Code R VS"/>
+          <w:color w:val="DCDCDC"/>
+        </w:rPr>
+        <w:t>output</w:t>
+      </w:r>
+      <w:proofErr w:type="gramEnd"/>
+      <w:r>
+        <w:rPr>
+          <w:rFonts w:ascii="Envy Code R VS" w:hAnsi="Envy Code R VS"/>
+          <w:color w:val="DCDCDC"/>
+        </w:rPr>
+        <w:t>/</w:t>
+      </w:r>
+    </w:p>
+    <w:p>
+      <w:pPr>
+        <w:pStyle w:val="HTMLPreformatted"/>
+        <w:shd w:val="clear" w:color="auto" w:fill="1E1E1E"/>
+        <w:rPr>
+          <w:rFonts w:ascii="Envy Code R VS" w:hAnsi="Envy Code R VS"/>
+          <w:color w:val="DCDCDC"/>
+        </w:rPr>
+      </w:pPr>
+      <w:r>
+        <w:rPr>
+          <w:rFonts w:ascii="Envy Code R VS" w:hAnsi="Envy Code R VS"/>
+          <w:color w:val="DCDCDC"/>
+        </w:rPr>
+        <w:t>Pass</w:t>
+      </w:r>
+    </w:p>
+    <w:p>
+      <w:pPr>
+        <w:pStyle w:val="HTMLPreformatted"/>
+        <w:shd w:val="clear" w:color="auto" w:fill="1E1E1E"/>
+        <w:rPr>
+          <w:rFonts w:ascii="Envy Code R VS" w:hAnsi="Envy Code R VS"/>
+          <w:color w:val="DCDCDC"/>
+        </w:rPr>
+      </w:pPr>
+      <w:proofErr w:type="gramStart"/>
+      <w:r>
+        <w:rPr>
+          <w:rFonts w:ascii="Envy Code R VS" w:hAnsi="Envy Code R VS"/>
+          <w:color w:val="DCDCDC"/>
+        </w:rPr>
+        <w:t>output/debug</w:t>
+      </w:r>
+      <w:proofErr w:type="gramEnd"/>
+      <w:r>
+        <w:rPr>
+          <w:rFonts w:ascii="Envy Code R VS" w:hAnsi="Envy Code R VS"/>
+          <w:color w:val="DCDCDC"/>
+        </w:rPr>
+        <w:t>/</w:t>
+      </w:r>
+    </w:p>
+    <w:p>
+      <w:pPr>
+        <w:pStyle w:val="HTMLPreformatted"/>
+        <w:shd w:val="clear" w:color="auto" w:fill="1E1E1E"/>
+        <w:rPr>
+          <w:rFonts w:ascii="Envy Code R VS" w:hAnsi="Envy Code R VS"/>
+          <w:color w:val="DCDCDC"/>
+        </w:rPr>
+      </w:pPr>
+      <w:r>
+        <w:rPr>
+          <w:rFonts w:ascii="Envy Code R VS" w:hAnsi="Envy Code R VS"/>
+          <w:color w:val="DCDCDC"/>
+        </w:rPr>
+        <w:t>Pass</w:t>
+      </w:r>
+    </w:p>
+    <w:p>
+      <w:pPr>
+        <w:pStyle w:val="HTMLPreformatted"/>
+        <w:shd w:val="clear" w:color="auto" w:fill="1E1E1E"/>
+        <w:rPr>
+          <w:rFonts w:ascii="Envy Code R VS" w:hAnsi="Envy Code R VS"/>
+          <w:color w:val="DCDCDC"/>
+        </w:rPr>
+      </w:pPr>
+      <w:proofErr w:type="gramStart"/>
+      <w:r>
+        <w:rPr>
+          <w:rFonts w:ascii="Envy Code R VS" w:hAnsi="Envy Code R VS"/>
+          <w:color w:val="DCDCDC"/>
+        </w:rPr>
+        <w:t>output/release</w:t>
+      </w:r>
+      <w:proofErr w:type="gramEnd"/>
+      <w:r>
+        <w:rPr>
+          <w:rFonts w:ascii="Envy Code R VS" w:hAnsi="Envy Code R VS"/>
+          <w:color w:val="DCDCDC"/>
+        </w:rPr>
+        <w:t>/</w:t>
+      </w:r>
+    </w:p>
+    <w:p>
+      <w:pPr>
+        <w:pStyle w:val="HTMLPreformatted"/>
+        <w:shd w:val="clear" w:color="auto" w:fill="1E1E1E"/>
+        <w:rPr>
+          <w:rFonts w:ascii="Envy Code R VS" w:hAnsi="Envy Code R VS"/>
+          <w:color w:val="DCDCDC"/>
+        </w:rPr>
+      </w:pPr>
+      <w:r>
+        <w:rPr>
+          <w:rFonts w:ascii="Envy Code R VS" w:hAnsi="Envy Code R VS"/>
+          <w:color w:val="DCDCDC"/>
+        </w:rPr>
+        <w:t>Pass</w:t>
+      </w:r>
+    </w:p>
+    <w:p>
+      <w:pPr>
+        <w:pStyle w:val="HTMLPreformatted"/>
+        <w:shd w:val="clear" w:color="auto" w:fill="1E1E1E"/>
+        <w:rPr>
+          <w:rFonts w:ascii="Envy Code R VS" w:hAnsi="Envy Code R VS"/>
+          <w:color w:val="DCDCDC"/>
+        </w:rPr>
+      </w:pPr>
+      <w:proofErr w:type="gramStart"/>
+      <w:r>
+        <w:rPr>
+          <w:rFonts w:ascii="Envy Code R VS" w:hAnsi="Envy Code R VS"/>
+          <w:color w:val="DCDCDC"/>
+        </w:rPr>
+        <w:t>deployment</w:t>
+      </w:r>
+      <w:proofErr w:type="gramEnd"/>
+      <w:r>
+        <w:rPr>
+          <w:rFonts w:ascii="Envy Code R VS" w:hAnsi="Envy Code R VS"/>
+          <w:color w:val="DCDCDC"/>
+        </w:rPr>
+        <w:t>/</w:t>
+      </w:r>
+    </w:p>
+    <w:p>
+      <w:pPr>
+        <w:pStyle w:val="HTMLPreformatted"/>
+        <w:shd w:val="clear" w:color="auto" w:fill="1E1E1E"/>
+        <w:rPr>
+          <w:rFonts w:ascii="Envy Code R VS" w:hAnsi="Envy Code R VS"/>
+          <w:color w:val="DCDCDC"/>
+        </w:rPr>
+      </w:pPr>
+      <w:r>
+        <w:rPr>
+          <w:rFonts w:ascii="Envy Code R VS" w:hAnsi="Envy Code R VS"/>
+          <w:color w:val="DCDCDC"/>
+        </w:rPr>
+        <w:t>Pass</w:t>
+      </w:r>
+    </w:p>
+    <w:p>
+      <w:pPr>
+        <w:pStyle w:val="HTMLPreformatted"/>
+        <w:shd w:val="clear" w:color="auto" w:fill="1E1E1E"/>
+        <w:rPr>
+          <w:rFonts w:ascii="Envy Code R VS" w:hAnsi="Envy Code R VS"/>
+          <w:color w:val="DCDCDC"/>
+        </w:rPr>
+      </w:pPr>
+      <w:r>
+        <w:rPr>
+          <w:rFonts w:ascii="Envy Code R VS" w:hAnsi="Envy Code R VS"/>
+          <w:color w:val="DCDCDC"/>
+        </w:rPr>
+        <w:t>#File must exist</w:t>
+      </w:r>
+    </w:p>
+    <w:p>
+      <w:pPr>
+        <w:pStyle w:val="HTMLPreformatted"/>
+        <w:shd w:val="clear" w:color="auto" w:fill="1E1E1E"/>
+        <w:rPr>
+          <w:rFonts w:ascii="Envy Code R VS" w:hAnsi="Envy Code R VS"/>
+          <w:color w:val="DCDCDC"/>
+        </w:rPr>
+      </w:pPr>
+      <w:r>
+        <w:rPr>
+          <w:rFonts w:ascii="Envy Code R VS" w:hAnsi="Envy Code R VS"/>
+          <w:color w:val="DCDCDC"/>
+        </w:rPr>
+        <w:t>Escape checking a comment pattern.</w:t>
+      </w:r>
+    </w:p>
+    <w:p>
+      <w:pPr>
+        <w:pStyle w:val="HTMLPreformatted"/>
+        <w:shd w:val="clear" w:color="auto" w:fill="1E1E1E"/>
+        <w:rPr>
+          <w:rFonts w:ascii="Envy Code R VS" w:hAnsi="Envy Code R VS"/>
+          <w:color w:val="DCDCDC"/>
+        </w:rPr>
+      </w:pPr>
+      <w:r>
+        <w:rPr>
+          <w:rFonts w:ascii="Envy Code R VS" w:hAnsi="Envy Code R VS"/>
+          <w:color w:val="DCDCDC"/>
+        </w:rPr>
+        <w:t>.</w:t>
+      </w:r>
+      <w:proofErr w:type="spellStart"/>
+      <w:r>
+        <w:rPr>
+          <w:rFonts w:ascii="Envy Code R VS" w:hAnsi="Envy Code R VS"/>
+          <w:color w:val="DCDCDC"/>
+        </w:rPr>
+        <w:t>gitignore</w:t>
+      </w:r>
+      <w:proofErr w:type="spellEnd"/>
+    </w:p>
+    <w:p>
+      <w:pPr>
+        <w:pStyle w:val="HTMLPreformatted"/>
+        <w:shd w:val="clear" w:color="auto" w:fill="1E1E1E"/>
+        <w:rPr>
+          <w:rFonts w:ascii="Envy Code R VS" w:hAnsi="Envy Code R VS"/>
+          <w:color w:val="DCDCDC"/>
+        </w:rPr>
+      </w:pPr>
+      <w:r>
+        <w:rPr>
+          <w:rFonts w:ascii="Envy Code R VS" w:hAnsi="Envy Code R VS"/>
+          <w:color w:val="DCDCDC"/>
+        </w:rPr>
+        <w:t>Pass</w:t>
+      </w:r>
+    </w:p>
+    <w:p>
+      <w:pPr>
+        <w:pStyle w:val="HTMLPreformatted"/>
+        <w:shd w:val="clear" w:color="auto" w:fill="1E1E1E"/>
+        <w:rPr>
+          <w:rFonts w:ascii="Envy Code R VS" w:hAnsi="Envy Code R VS"/>
+          <w:color w:val="DCDCDC"/>
+        </w:rPr>
+      </w:pPr>
+      <w:r>
+        <w:rPr>
+          <w:rFonts w:ascii="Envy Code R VS" w:hAnsi="Envy Code R VS"/>
+          <w:color w:val="DCDCDC"/>
+        </w:rPr>
+        <w:t>readme.md</w:t>
       </w:r>
     </w:p>
     <w:p>
@@ -1386,450 +1852,93 @@
           <w:color w:val="DCDCDC"/>
         </w:rPr>
         <w:lastRenderedPageBreak/>
-        <w:t>--------------------------------------------------------------------------------</w:t>
-      </w:r>
-    </w:p>
-    <w:p>
-      <w:pPr>
-        <w:pStyle w:val="HTMLPreformatted"/>
-        <w:shd w:val="clear" w:color="auto" w:fill="1E1E1E"/>
-        <w:rPr>
-          <w:rFonts w:ascii="Envy Code R VS" w:hAnsi="Envy Code R VS"/>
-          <w:color w:val="DCDCDC"/>
-        </w:rPr>
-      </w:pPr>
-      <w:r>
-        <w:rPr>
-          <w:rFonts w:ascii="Envy Code R VS" w:hAnsi="Envy Code R VS"/>
-          <w:color w:val="DCDCDC"/>
-        </w:rPr>
-        <w:t>Directory Exists</w:t>
-      </w:r>
-    </w:p>
-    <w:p>
-      <w:pPr>
-        <w:pStyle w:val="HTMLPreformatted"/>
-        <w:shd w:val="clear" w:color="auto" w:fill="1E1E1E"/>
-        <w:rPr>
-          <w:rFonts w:ascii="Envy Code R VS" w:hAnsi="Envy Code R VS"/>
-          <w:color w:val="DCDCDC"/>
-        </w:rPr>
-      </w:pPr>
-      <w:r>
-        <w:rPr>
-          <w:rFonts w:ascii="Envy Code R VS" w:hAnsi="Envy Code R VS"/>
-          <w:color w:val="DCDCDC"/>
-        </w:rPr>
-        <w:t>.\</w:t>
-      </w:r>
-      <w:proofErr w:type="spellStart"/>
-      <w:r>
-        <w:rPr>
-          <w:rFonts w:ascii="Envy Code R VS" w:hAnsi="Envy Code R VS"/>
-          <w:color w:val="DCDCDC"/>
-        </w:rPr>
-        <w:t>src</w:t>
-      </w:r>
-      <w:proofErr w:type="spellEnd"/>
-      <w:r>
-        <w:rPr>
-          <w:rFonts w:ascii="Envy Code R VS" w:hAnsi="Envy Code R VS"/>
-          <w:color w:val="DCDCDC"/>
-        </w:rPr>
-        <w:t>\</w:t>
-      </w:r>
-      <w:proofErr w:type="spellStart"/>
-      <w:r>
-        <w:rPr>
-          <w:rFonts w:ascii="Envy Code R VS" w:hAnsi="Envy Code R VS"/>
-          <w:color w:val="DCDCDC"/>
-        </w:rPr>
-        <w:t>SolutionTool</w:t>
-      </w:r>
-      <w:proofErr w:type="spellEnd"/>
-      <w:r>
-        <w:rPr>
-          <w:rFonts w:ascii="Envy Code R VS" w:hAnsi="Envy Code R VS"/>
-          <w:color w:val="DCDCDC"/>
-        </w:rPr>
-        <w:t>\Modules\</w:t>
-      </w:r>
-      <w:proofErr w:type="spellStart"/>
-      <w:r>
-        <w:rPr>
-          <w:rFonts w:ascii="Envy Code R VS" w:hAnsi="Envy Code R VS"/>
-          <w:color w:val="DCDCDC"/>
-        </w:rPr>
-        <w:t>ManageRule</w:t>
-      </w:r>
-      <w:proofErr w:type="spellEnd"/>
-      <w:r>
-        <w:rPr>
-          <w:rFonts w:ascii="Envy Code R VS" w:hAnsi="Envy Code R VS"/>
-          <w:color w:val="DCDCDC"/>
-        </w:rPr>
-        <w:t>\bin</w:t>
-      </w:r>
-    </w:p>
-    <w:p>
-      <w:pPr>
-        <w:pStyle w:val="HTMLPreformatted"/>
-        <w:shd w:val="clear" w:color="auto" w:fill="1E1E1E"/>
-        <w:rPr>
-          <w:rFonts w:ascii="Envy Code R VS" w:hAnsi="Envy Code R VS"/>
-          <w:color w:val="DCDCDC"/>
-        </w:rPr>
-      </w:pPr>
-      <w:r>
-        <w:rPr>
-          <w:rFonts w:ascii="Envy Code R VS" w:hAnsi="Envy Code R VS"/>
-          <w:color w:val="DCDCDC"/>
-        </w:rPr>
-        <w:t>.\</w:t>
-      </w:r>
-      <w:proofErr w:type="spellStart"/>
-      <w:r>
-        <w:rPr>
-          <w:rFonts w:ascii="Envy Code R VS" w:hAnsi="Envy Code R VS"/>
-          <w:color w:val="DCDCDC"/>
-        </w:rPr>
-        <w:t>src</w:t>
-      </w:r>
-      <w:proofErr w:type="spellEnd"/>
-      <w:r>
-        <w:rPr>
-          <w:rFonts w:ascii="Envy Code R VS" w:hAnsi="Envy Code R VS"/>
-          <w:color w:val="DCDCDC"/>
-        </w:rPr>
-        <w:t>\</w:t>
-      </w:r>
-      <w:proofErr w:type="spellStart"/>
-      <w:r>
-        <w:rPr>
-          <w:rFonts w:ascii="Envy Code R VS" w:hAnsi="Envy Code R VS"/>
-          <w:color w:val="DCDCDC"/>
-        </w:rPr>
-        <w:t>SolutionTool</w:t>
-      </w:r>
-      <w:proofErr w:type="spellEnd"/>
-      <w:r>
-        <w:rPr>
-          <w:rFonts w:ascii="Envy Code R VS" w:hAnsi="Envy Code R VS"/>
-          <w:color w:val="DCDCDC"/>
-        </w:rPr>
-        <w:t>\Modules\</w:t>
-      </w:r>
-      <w:proofErr w:type="spellStart"/>
-      <w:r>
-        <w:rPr>
-          <w:rFonts w:ascii="Envy Code R VS" w:hAnsi="Envy Code R VS"/>
-          <w:color w:val="DCDCDC"/>
-        </w:rPr>
-        <w:t>ManageTemplate</w:t>
-      </w:r>
-      <w:proofErr w:type="spellEnd"/>
-      <w:r>
-        <w:rPr>
-          <w:rFonts w:ascii="Envy Code R VS" w:hAnsi="Envy Code R VS"/>
-          <w:color w:val="DCDCDC"/>
-        </w:rPr>
-        <w:t>\bin</w:t>
-      </w:r>
-    </w:p>
-    <w:p>
-      <w:pPr>
-        <w:pStyle w:val="HTMLPreformatted"/>
-        <w:shd w:val="clear" w:color="auto" w:fill="1E1E1E"/>
-        <w:rPr>
-          <w:rFonts w:ascii="Envy Code R VS" w:hAnsi="Envy Code R VS"/>
-          <w:color w:val="DCDCDC"/>
-        </w:rPr>
-      </w:pPr>
-      <w:r>
-        <w:rPr>
-          <w:rFonts w:ascii="Envy Code R VS" w:hAnsi="Envy Code R VS"/>
-          <w:color w:val="DCDCDC"/>
-        </w:rPr>
-        <w:t>--------------------------------------------------------------------------------</w:t>
-      </w:r>
-    </w:p>
-    <w:p>
-      <w:pPr>
-        <w:pStyle w:val="HTMLPreformatted"/>
-        <w:shd w:val="clear" w:color="auto" w:fill="1E1E1E"/>
-        <w:rPr>
-          <w:rFonts w:ascii="Envy Code R VS" w:hAnsi="Envy Code R VS"/>
-          <w:color w:val="DCDCDC"/>
-        </w:rPr>
-      </w:pPr>
-      <w:r>
-        <w:rPr>
-          <w:rFonts w:ascii="Envy Code R VS" w:hAnsi="Envy Code R VS"/>
-          <w:color w:val="DCDCDC"/>
-        </w:rPr>
-        <w:t>Directory Missing</w:t>
-      </w:r>
-    </w:p>
-    <w:p>
-      <w:pPr>
-        <w:pStyle w:val="HTMLPreformatted"/>
-        <w:shd w:val="clear" w:color="auto" w:fill="1E1E1E"/>
-        <w:rPr>
-          <w:rFonts w:ascii="Envy Code R VS" w:hAnsi="Envy Code R VS"/>
-          <w:color w:val="DCDCDC"/>
-        </w:rPr>
-      </w:pPr>
-      <w:r>
-        <w:rPr>
-          <w:rFonts w:ascii="Envy Code R VS" w:hAnsi="Envy Code R VS"/>
-          <w:color w:val="DCDCDC"/>
-        </w:rPr>
-        <w:t>.\deployment</w:t>
-      </w:r>
-    </w:p>
-    <w:p>
-      <w:pPr>
-        <w:pStyle w:val="HTMLPreformatted"/>
-        <w:shd w:val="clear" w:color="auto" w:fill="1E1E1E"/>
-        <w:rPr>
-          <w:rFonts w:ascii="Envy Code R VS" w:hAnsi="Envy Code R VS"/>
-          <w:color w:val="DCDCDC"/>
-        </w:rPr>
-      </w:pPr>
-      <w:r>
-        <w:rPr>
-          <w:rFonts w:ascii="Envy Code R VS" w:hAnsi="Envy Code R VS"/>
-          <w:color w:val="DCDCDC"/>
-        </w:rPr>
-        <w:t>--------------------------------------------------------------------------------</w:t>
-      </w:r>
-    </w:p>
-    <w:p>
-      <w:pPr>
-        <w:pStyle w:val="HTMLPreformatted"/>
-        <w:shd w:val="clear" w:color="auto" w:fill="1E1E1E"/>
-        <w:rPr>
-          <w:rFonts w:ascii="Envy Code R VS" w:hAnsi="Envy Code R VS"/>
-          <w:color w:val="DCDCDC"/>
-        </w:rPr>
-      </w:pPr>
-      <w:r>
-        <w:rPr>
-          <w:rFonts w:ascii="Envy Code R VS" w:hAnsi="Envy Code R VS"/>
-          <w:color w:val="DCDCDC"/>
-        </w:rPr>
-        <w:t>File Missing</w:t>
-      </w:r>
-    </w:p>
-    <w:p>
-      <w:pPr>
-        <w:pStyle w:val="HTMLPreformatted"/>
-        <w:shd w:val="clear" w:color="auto" w:fill="1E1E1E"/>
-        <w:rPr>
-          <w:rFonts w:ascii="Envy Code R VS" w:hAnsi="Envy Code R VS"/>
-          <w:color w:val="DCDCDC"/>
-        </w:rPr>
-      </w:pPr>
-      <w:r>
-        <w:rPr>
-          <w:rFonts w:ascii="Envy Code R VS" w:hAnsi="Envy Code R VS"/>
-          <w:color w:val="DCDCDC"/>
-        </w:rPr>
-        <w:t>.\output\debug\fileNotExists.txt</w:t>
-      </w:r>
-    </w:p>
-    <w:p>
-      <w:pPr>
-        <w:pStyle w:val="HTMLPreformatted"/>
-        <w:shd w:val="clear" w:color="auto" w:fill="1E1E1E"/>
-        <w:rPr>
-          <w:rFonts w:ascii="Envy Code R VS" w:hAnsi="Envy Code R VS"/>
-          <w:color w:val="DCDCDC"/>
-        </w:rPr>
-      </w:pPr>
-      <w:r>
-        <w:rPr>
-          <w:rFonts w:ascii="Envy Code R VS" w:hAnsi="Envy Code R VS"/>
-          <w:color w:val="DCDCDC"/>
-        </w:rPr>
-        <w:t>.\fileNotExists.txt</w:t>
-      </w:r>
-    </w:p>
-    <w:p>
-      <w:pPr>
-        <w:pStyle w:val="HTMLPreformatted"/>
-        <w:shd w:val="clear" w:color="auto" w:fill="1E1E1E"/>
-        <w:rPr>
-          <w:rFonts w:ascii="Envy Code R VS" w:hAnsi="Envy Code R VS"/>
-          <w:color w:val="DCDCDC"/>
-        </w:rPr>
-      </w:pPr>
-      <w:r>
-        <w:rPr>
-          <w:rFonts w:ascii="Envy Code R VS" w:hAnsi="Envy Code R VS"/>
-          <w:color w:val="DCDCDC"/>
-        </w:rPr>
-        <w:t xml:space="preserve"> </w:t>
-      </w:r>
-    </w:p>
-    <w:p>
-      <w:pPr>
-        <w:pStyle w:val="HTMLPreformatted"/>
-        <w:shd w:val="clear" w:color="auto" w:fill="1E1E1E"/>
-        <w:rPr>
-          <w:rFonts w:ascii="Envy Code R VS" w:hAnsi="Envy Code R VS"/>
-          <w:color w:val="DCDCDC"/>
-        </w:rPr>
-      </w:pPr>
-      <w:r>
-        <w:rPr>
-          <w:rFonts w:ascii="Envy Code R VS" w:hAnsi="Envy Code R VS"/>
-          <w:color w:val="DCDCDC"/>
-        </w:rPr>
-        <w:t xml:space="preserve"> </w:t>
-      </w:r>
-    </w:p>
-    <w:p>
-      <w:pPr>
-        <w:pStyle w:val="HTMLPreformatted"/>
-        <w:shd w:val="clear" w:color="auto" w:fill="1E1E1E"/>
-        <w:rPr>
-          <w:rFonts w:ascii="Envy Code R VS" w:hAnsi="Envy Code R VS"/>
-          <w:color w:val="DCDCDC"/>
-        </w:rPr>
-      </w:pPr>
-      <w:r>
-        <w:rPr>
-          <w:rFonts w:ascii="Envy Code R VS" w:hAnsi="Envy Code R VS"/>
-          <w:color w:val="DCDCDC"/>
-        </w:rPr>
-        <w:t xml:space="preserve"> </w:t>
-      </w:r>
-    </w:p>
-    <w:p>
-      <w:pPr>
-        <w:pStyle w:val="HTMLPreformatted"/>
-        <w:shd w:val="clear" w:color="auto" w:fill="1E1E1E"/>
-        <w:rPr>
-          <w:rFonts w:ascii="Envy Code R VS" w:hAnsi="Envy Code R VS"/>
-          <w:color w:val="DCDCDC"/>
-        </w:rPr>
-      </w:pPr>
-      <w:r>
-        <w:rPr>
-          <w:rFonts w:ascii="Envy Code R VS" w:hAnsi="Envy Code R VS"/>
-          <w:color w:val="DCDCDC"/>
-        </w:rPr>
-        <w:t>***Output Path Rule***</w:t>
-      </w:r>
-    </w:p>
-    <w:p>
-      <w:pPr>
-        <w:pStyle w:val="HTMLPreformatted"/>
-        <w:shd w:val="clear" w:color="auto" w:fill="1E1E1E"/>
-        <w:rPr>
-          <w:rFonts w:ascii="Envy Code R VS" w:hAnsi="Envy Code R VS"/>
-          <w:color w:val="DCDCDC"/>
-        </w:rPr>
-      </w:pPr>
-      <w:r>
-        <w:rPr>
-          <w:rFonts w:ascii="Envy Code R VS" w:hAnsi="Envy Code R VS"/>
-          <w:color w:val="DCDCDC"/>
-        </w:rPr>
-        <w:t>--------------------------------------------------------------------------------</w:t>
-      </w:r>
-    </w:p>
-    <w:p>
-      <w:pPr>
-        <w:pStyle w:val="HTMLPreformatted"/>
-        <w:shd w:val="clear" w:color="auto" w:fill="1E1E1E"/>
-        <w:rPr>
-          <w:rFonts w:ascii="Envy Code R VS" w:hAnsi="Envy Code R VS"/>
-          <w:color w:val="DCDCDC"/>
-        </w:rPr>
-      </w:pPr>
-      <w:r>
-        <w:rPr>
-          <w:rFonts w:ascii="Envy Code R VS" w:hAnsi="Envy Code R VS"/>
-          <w:color w:val="DCDCDC"/>
-        </w:rPr>
-        <w:t>Path OK</w:t>
-      </w:r>
-    </w:p>
-    <w:p>
-      <w:pPr>
-        <w:pStyle w:val="HTMLPreformatted"/>
-        <w:shd w:val="clear" w:color="auto" w:fill="1E1E1E"/>
-        <w:rPr>
-          <w:rFonts w:ascii="Envy Code R VS" w:hAnsi="Envy Code R VS"/>
-          <w:color w:val="DCDCDC"/>
-        </w:rPr>
-      </w:pPr>
-      <w:r>
-        <w:rPr>
-          <w:rFonts w:ascii="Envy Code R VS" w:hAnsi="Envy Code R VS"/>
-          <w:color w:val="DCDCDC"/>
-        </w:rPr>
-        <w:t>.\</w:t>
-      </w:r>
-      <w:proofErr w:type="spellStart"/>
-      <w:r>
-        <w:rPr>
-          <w:rFonts w:ascii="Envy Code R VS" w:hAnsi="Envy Code R VS"/>
-          <w:color w:val="DCDCDC"/>
-        </w:rPr>
-        <w:t>src</w:t>
-      </w:r>
-      <w:proofErr w:type="spellEnd"/>
-      <w:r>
-        <w:rPr>
-          <w:rFonts w:ascii="Envy Code R VS" w:hAnsi="Envy Code R VS"/>
-          <w:color w:val="DCDCDC"/>
-        </w:rPr>
-        <w:t>\</w:t>
-      </w:r>
-      <w:proofErr w:type="spellStart"/>
-      <w:r>
-        <w:rPr>
-          <w:rFonts w:ascii="Envy Code R VS" w:hAnsi="Envy Code R VS"/>
-          <w:color w:val="DCDCDC"/>
-        </w:rPr>
-        <w:t>SolutionTool</w:t>
-      </w:r>
-      <w:proofErr w:type="spellEnd"/>
-      <w:r>
-        <w:rPr>
-          <w:rFonts w:ascii="Envy Code R VS" w:hAnsi="Envy Code R VS"/>
-          <w:color w:val="DCDCDC"/>
-        </w:rPr>
-        <w:t>\</w:t>
-      </w:r>
-      <w:proofErr w:type="spellStart"/>
-      <w:r>
-        <w:rPr>
-          <w:rFonts w:ascii="Envy Code R VS" w:hAnsi="Envy Code R VS"/>
-          <w:color w:val="DCDCDC"/>
-        </w:rPr>
-        <w:t>slntool</w:t>
-      </w:r>
-      <w:proofErr w:type="spellEnd"/>
-      <w:r>
-        <w:rPr>
-          <w:rFonts w:ascii="Envy Code R VS" w:hAnsi="Envy Code R VS"/>
-          <w:color w:val="DCDCDC"/>
-        </w:rPr>
-        <w:t>\</w:t>
-      </w:r>
-      <w:proofErr w:type="spellStart"/>
-      <w:r>
-        <w:rPr>
-          <w:rFonts w:ascii="Envy Code R VS" w:hAnsi="Envy Code R VS"/>
-          <w:color w:val="DCDCDC"/>
-        </w:rPr>
-        <w:t>slntool.csproj</w:t>
-      </w:r>
-      <w:proofErr w:type="spellEnd"/>
+        <w:t>Pass</w:t>
+      </w:r>
+    </w:p>
+    <w:p>
+      <w:pPr>
+        <w:pStyle w:val="HTMLPreformatted"/>
+        <w:shd w:val="clear" w:color="auto" w:fill="1E1E1E"/>
+        <w:rPr>
+          <w:rFonts w:ascii="Envy Code R VS" w:hAnsi="Envy Code R VS"/>
+          <w:color w:val="DCDCDC"/>
+        </w:rPr>
+      </w:pPr>
+      <w:r>
+        <w:rPr>
+          <w:rFonts w:ascii="Envy Code R VS" w:hAnsi="Envy Code R VS"/>
+          <w:color w:val="DCDCDC"/>
+        </w:rPr>
+        <w:t>#Directory must not exist</w:t>
+      </w:r>
+    </w:p>
+    <w:p>
+      <w:pPr>
+        <w:pStyle w:val="HTMLPreformatted"/>
+        <w:shd w:val="clear" w:color="auto" w:fill="1E1E1E"/>
+        <w:rPr>
+          <w:rFonts w:ascii="Envy Code R VS" w:hAnsi="Envy Code R VS"/>
+          <w:color w:val="DCDCDC"/>
+        </w:rPr>
+      </w:pPr>
+      <w:r>
+        <w:rPr>
+          <w:rFonts w:ascii="Envy Code R VS" w:hAnsi="Envy Code R VS"/>
+          <w:color w:val="DCDCDC"/>
+        </w:rPr>
+        <w:t>Escape checking a comment pattern.</w:t>
+      </w:r>
+    </w:p>
+    <w:p>
+      <w:pPr>
+        <w:pStyle w:val="HTMLPreformatted"/>
+        <w:shd w:val="clear" w:color="auto" w:fill="1E1E1E"/>
+        <w:rPr>
+          <w:rFonts w:ascii="Envy Code R VS" w:hAnsi="Envy Code R VS"/>
+          <w:color w:val="DCDCDC"/>
+        </w:rPr>
+      </w:pPr>
+      <w:r>
+        <w:rPr>
+          <w:rFonts w:ascii="Envy Code R VS" w:hAnsi="Envy Code R VS"/>
+          <w:color w:val="DCDCDC"/>
+        </w:rPr>
+        <w:t>!**/bin/</w:t>
+      </w:r>
+    </w:p>
+    <w:p>
+      <w:pPr>
+        <w:pStyle w:val="HTMLPreformatted"/>
+        <w:shd w:val="clear" w:color="auto" w:fill="1E1E1E"/>
+        <w:rPr>
+          <w:rFonts w:ascii="Envy Code R VS" w:hAnsi="Envy Code R VS"/>
+          <w:color w:val="DCDCDC"/>
+        </w:rPr>
+      </w:pPr>
+      <w:r>
+        <w:rPr>
+          <w:rFonts w:ascii="Envy Code R VS" w:hAnsi="Envy Code R VS"/>
+          <w:color w:val="DCDCDC"/>
+        </w:rPr>
+        <w:t>F:\_E_\SolutionTool\src\SolutionTool\Modules\ManageRule\bin</w:t>
+      </w:r>
+    </w:p>
+    <w:p>
+      <w:pPr>
+        <w:pStyle w:val="HTMLPreformatted"/>
+        <w:shd w:val="clear" w:color="auto" w:fill="1E1E1E"/>
+        <w:rPr>
+          <w:rFonts w:ascii="Envy Code R VS" w:hAnsi="Envy Code R VS"/>
+          <w:color w:val="DCDCDC"/>
+        </w:rPr>
+      </w:pPr>
+      <w:r>
+        <w:rPr>
+          <w:rFonts w:ascii="Envy Code R VS" w:hAnsi="Envy Code R VS"/>
+          <w:color w:val="DCDCDC"/>
+        </w:rPr>
+        <w:t>F:\_E_\SolutionTool\src\SolutionTool\Modules\ManageTemplate\bin</w:t>
+      </w:r>
     </w:p>
     <w:p>
       <w:pPr>
@@ -1861,301 +1970,67 @@
           <w:rFonts w:ascii="Envy Code R VS" w:hAnsi="Envy Code R VS"/>
           <w:color w:val="DCDCDC"/>
         </w:rPr>
-        <w:t>Configuration)\ &lt;--&gt; ../../../output/$(Configuration)/</w:t>
-      </w:r>
-    </w:p>
-    <w:p>
-      <w:pPr>
-        <w:pStyle w:val="HTMLPreformatted"/>
-        <w:shd w:val="clear" w:color="auto" w:fill="1E1E1E"/>
-        <w:rPr>
-          <w:rFonts w:ascii="Envy Code R VS" w:hAnsi="Envy Code R VS"/>
-          <w:color w:val="DCDCDC"/>
-        </w:rPr>
-      </w:pPr>
-      <w:r>
-        <w:rPr>
-          <w:rFonts w:ascii="Envy Code R VS" w:hAnsi="Envy Code R VS"/>
-          <w:color w:val="DCDCDC"/>
-        </w:rPr>
-        <w:t>--------------------------------------------------------------------------------</w:t>
-      </w:r>
-    </w:p>
-    <w:p>
-      <w:pPr>
-        <w:pStyle w:val="HTMLPreformatted"/>
-        <w:shd w:val="clear" w:color="auto" w:fill="1E1E1E"/>
-        <w:rPr>
-          <w:rFonts w:ascii="Envy Code R VS" w:hAnsi="Envy Code R VS"/>
-          <w:color w:val="DCDCDC"/>
-        </w:rPr>
-      </w:pPr>
-      <w:r>
-        <w:rPr>
-          <w:rFonts w:ascii="Envy Code R VS" w:hAnsi="Envy Code R VS"/>
-          <w:color w:val="DCDCDC"/>
-        </w:rPr>
-        <w:t>Path NG</w:t>
-      </w:r>
-    </w:p>
-    <w:p>
-      <w:pPr>
-        <w:pStyle w:val="HTMLPreformatted"/>
-        <w:shd w:val="clear" w:color="auto" w:fill="1E1E1E"/>
-        <w:rPr>
-          <w:rFonts w:ascii="Envy Code R VS" w:hAnsi="Envy Code R VS"/>
-          <w:color w:val="DCDCDC"/>
-        </w:rPr>
-      </w:pPr>
-      <w:r>
-        <w:rPr>
-          <w:rFonts w:ascii="Envy Code R VS" w:hAnsi="Envy Code R VS"/>
-          <w:color w:val="DCDCDC"/>
-        </w:rPr>
-        <w:t>.\</w:t>
-      </w:r>
-      <w:proofErr w:type="spellStart"/>
-      <w:r>
-        <w:rPr>
-          <w:rFonts w:ascii="Envy Code R VS" w:hAnsi="Envy Code R VS"/>
-          <w:color w:val="DCDCDC"/>
-        </w:rPr>
-        <w:t>src</w:t>
-      </w:r>
-      <w:proofErr w:type="spellEnd"/>
-      <w:r>
-        <w:rPr>
-          <w:rFonts w:ascii="Envy Code R VS" w:hAnsi="Envy Code R VS"/>
-          <w:color w:val="DCDCDC"/>
-        </w:rPr>
-        <w:t>\</w:t>
-      </w:r>
-      <w:proofErr w:type="spellStart"/>
-      <w:r>
-        <w:rPr>
-          <w:rFonts w:ascii="Envy Code R VS" w:hAnsi="Envy Code R VS"/>
-          <w:color w:val="DCDCDC"/>
-        </w:rPr>
-        <w:t>SolutionTool</w:t>
-      </w:r>
-      <w:proofErr w:type="spellEnd"/>
-      <w:r>
-        <w:rPr>
-          <w:rFonts w:ascii="Envy Code R VS" w:hAnsi="Envy Code R VS"/>
-          <w:color w:val="DCDCDC"/>
-        </w:rPr>
-        <w:t>\Modules\</w:t>
-      </w:r>
-      <w:proofErr w:type="spellStart"/>
-      <w:r>
-        <w:rPr>
-          <w:rFonts w:ascii="Envy Code R VS" w:hAnsi="Envy Code R VS"/>
-          <w:color w:val="DCDCDC"/>
-        </w:rPr>
-        <w:t>ManageRule</w:t>
-      </w:r>
-      <w:proofErr w:type="spellEnd"/>
-      <w:r>
-        <w:rPr>
-          <w:rFonts w:ascii="Envy Code R VS" w:hAnsi="Envy Code R VS"/>
-          <w:color w:val="DCDCDC"/>
-        </w:rPr>
-        <w:t>\</w:t>
-      </w:r>
-      <w:proofErr w:type="spellStart"/>
-      <w:r>
-        <w:rPr>
-          <w:rFonts w:ascii="Envy Code R VS" w:hAnsi="Envy Code R VS"/>
-          <w:color w:val="DCDCDC"/>
-        </w:rPr>
-        <w:t>ManageRule.csproj</w:t>
-      </w:r>
-      <w:proofErr w:type="spellEnd"/>
-    </w:p>
-    <w:p>
-      <w:pPr>
-        <w:pStyle w:val="HTMLPreformatted"/>
-        <w:shd w:val="clear" w:color="auto" w:fill="1E1E1E"/>
-        <w:rPr>
-          <w:rFonts w:ascii="Envy Code R VS" w:hAnsi="Envy Code R VS"/>
-          <w:color w:val="DCDCDC"/>
-        </w:rPr>
-      </w:pPr>
-      <w:r>
-        <w:rPr>
-          <w:rFonts w:ascii="Envy Code R VS" w:hAnsi="Envy Code R VS"/>
-          <w:color w:val="DCDCDC"/>
-        </w:rPr>
-        <w:t xml:space="preserve"> </w:t>
-      </w:r>
-    </w:p>
-    <w:p>
-      <w:pPr>
-        <w:pStyle w:val="HTMLPreformatted"/>
-        <w:shd w:val="clear" w:color="auto" w:fill="1E1E1E"/>
-        <w:rPr>
-          <w:rFonts w:ascii="Envy Code R VS" w:hAnsi="Envy Code R VS"/>
-          <w:color w:val="DCDCDC"/>
-        </w:rPr>
-      </w:pPr>
-      <w:r>
-        <w:rPr>
-          <w:rFonts w:ascii="Envy Code R VS" w:hAnsi="Envy Code R VS"/>
-          <w:color w:val="DCDCDC"/>
-        </w:rPr>
-        <w:t xml:space="preserve"> </w:t>
-      </w:r>
-    </w:p>
-    <w:p>
-      <w:pPr>
-        <w:pStyle w:val="HTMLPreformatted"/>
-        <w:shd w:val="clear" w:color="auto" w:fill="1E1E1E"/>
-        <w:rPr>
-          <w:rFonts w:ascii="Envy Code R VS" w:hAnsi="Envy Code R VS"/>
-          <w:color w:val="DCDCDC"/>
-        </w:rPr>
-      </w:pPr>
-      <w:r>
-        <w:rPr>
-          <w:rFonts w:ascii="Envy Code R VS" w:hAnsi="Envy Code R VS"/>
-          <w:color w:val="DCDCDC"/>
-        </w:rPr>
-        <w:t xml:space="preserve"> </w:t>
-      </w:r>
-    </w:p>
-    <w:p>
-      <w:pPr>
-        <w:pStyle w:val="HTMLPreformatted"/>
-        <w:shd w:val="clear" w:color="auto" w:fill="1E1E1E"/>
-        <w:rPr>
-          <w:rFonts w:ascii="Envy Code R VS" w:hAnsi="Envy Code R VS"/>
-          <w:color w:val="DCDCDC"/>
-        </w:rPr>
-      </w:pPr>
-      <w:r>
-        <w:rPr>
-          <w:rFonts w:ascii="Envy Code R VS" w:hAnsi="Envy Code R VS"/>
-          <w:color w:val="DCDCDC"/>
-        </w:rPr>
-        <w:t xml:space="preserve"> </w:t>
-      </w:r>
-    </w:p>
-    <w:p>
-      <w:pPr>
-        <w:pStyle w:val="HTMLPreformatted"/>
-        <w:shd w:val="clear" w:color="auto" w:fill="1E1E1E"/>
-        <w:rPr>
-          <w:rFonts w:ascii="Envy Code R VS" w:hAnsi="Envy Code R VS"/>
-          <w:color w:val="DCDCDC"/>
-        </w:rPr>
-      </w:pPr>
-      <w:r>
-        <w:rPr>
-          <w:rFonts w:ascii="Envy Code R VS" w:hAnsi="Envy Code R VS"/>
-          <w:color w:val="DCDCDC"/>
-        </w:rPr>
-        <w:t>***Code Analysis Rule***</w:t>
-      </w:r>
-    </w:p>
-    <w:p>
-      <w:pPr>
-        <w:pStyle w:val="HTMLPreformatted"/>
-        <w:shd w:val="clear" w:color="auto" w:fill="1E1E1E"/>
-        <w:rPr>
-          <w:rFonts w:ascii="Envy Code R VS" w:hAnsi="Envy Code R VS"/>
-          <w:color w:val="DCDCDC"/>
-        </w:rPr>
-      </w:pPr>
-      <w:r>
-        <w:rPr>
-          <w:rFonts w:ascii="Envy Code R VS" w:hAnsi="Envy Code R VS"/>
-          <w:color w:val="DCDCDC"/>
-        </w:rPr>
-        <w:t>--------------------------------------------------------------------------------</w:t>
-      </w:r>
-    </w:p>
-    <w:p>
-      <w:pPr>
-        <w:pStyle w:val="HTMLPreformatted"/>
-        <w:shd w:val="clear" w:color="auto" w:fill="1E1E1E"/>
-        <w:rPr>
-          <w:rFonts w:ascii="Envy Code R VS" w:hAnsi="Envy Code R VS"/>
-          <w:color w:val="DCDCDC"/>
-        </w:rPr>
-      </w:pPr>
-      <w:r>
-        <w:rPr>
-          <w:rFonts w:ascii="Envy Code R VS" w:hAnsi="Envy Code R VS"/>
-          <w:color w:val="DCDCDC"/>
-        </w:rPr>
-        <w:t>Cannot find </w:t>
-      </w:r>
-      <w:proofErr w:type="spellStart"/>
-      <w:r>
-        <w:rPr>
-          <w:rFonts w:ascii="Envy Code R VS" w:hAnsi="Envy Code R VS"/>
-          <w:color w:val="DCDCDC"/>
-        </w:rPr>
-        <w:t>InspectCode</w:t>
-      </w:r>
-      <w:proofErr w:type="spellEnd"/>
-      <w:r>
-        <w:rPr>
-          <w:rFonts w:ascii="Envy Code R VS" w:hAnsi="Envy Code R VS"/>
-          <w:color w:val="DCDCDC"/>
-        </w:rPr>
-        <w:t> app at [inspectcode.exe].</w:t>
-      </w:r>
-    </w:p>
-    <w:p>
-      <w:pPr>
-        <w:pStyle w:val="HTMLPreformatted"/>
-        <w:shd w:val="clear" w:color="auto" w:fill="1E1E1E"/>
-        <w:rPr>
-          <w:rFonts w:ascii="Envy Code R VS" w:hAnsi="Envy Code R VS"/>
-          <w:color w:val="DCDCDC"/>
-        </w:rPr>
-      </w:pPr>
-      <w:r>
-        <w:rPr>
-          <w:rFonts w:ascii="Envy Code R VS" w:hAnsi="Envy Code R VS"/>
-          <w:color w:val="DCDCDC"/>
-        </w:rPr>
-        <w:t xml:space="preserve"> </w:t>
-      </w:r>
-    </w:p>
-    <w:p>
-      <w:pPr>
-        <w:pStyle w:val="HTMLPreformatted"/>
-        <w:shd w:val="clear" w:color="auto" w:fill="1E1E1E"/>
-        <w:rPr>
-          <w:rFonts w:ascii="Envy Code R VS" w:hAnsi="Envy Code R VS"/>
-          <w:color w:val="DCDCDC"/>
-        </w:rPr>
-      </w:pPr>
-      <w:r>
-        <w:rPr>
-          <w:rFonts w:ascii="Envy Code R VS" w:hAnsi="Envy Code R VS"/>
-          <w:color w:val="DCDCDC"/>
-        </w:rPr>
-        <w:t xml:space="preserve"> </w:t>
-      </w:r>
-    </w:p>
-    <w:p>
-      <w:pPr>
-        <w:pStyle w:val="HTMLPreformatted"/>
-        <w:shd w:val="clear" w:color="auto" w:fill="1E1E1E"/>
-        <w:rPr>
-          <w:rFonts w:ascii="Envy Code R VS" w:hAnsi="Envy Code R VS"/>
-          <w:color w:val="DCDCDC"/>
-        </w:rPr>
-      </w:pPr>
-      <w:r>
-        <w:rPr>
-          <w:rFonts w:ascii="Envy Code R VS" w:hAnsi="Envy Code R VS"/>
-          <w:color w:val="DCDCDC"/>
-        </w:rPr>
-        <w:t xml:space="preserve"> </w:t>
+        <w:t>Configuration)\ &lt;--&gt; ../../../output/$(Configuration)/</w:t>
+      </w:r>
+    </w:p>
+    <w:p>
+      <w:pPr>
+        <w:pStyle w:val="HTMLPreformatted"/>
+        <w:shd w:val="clear" w:color="auto" w:fill="1E1E1E"/>
+        <w:rPr>
+          <w:rFonts w:ascii="Envy Code R VS" w:hAnsi="Envy Code R VS"/>
+          <w:color w:val="DCDCDC"/>
+        </w:rPr>
+      </w:pPr>
+      <w:r>
+        <w:rPr>
+          <w:rFonts w:ascii="Envy Code R VS" w:hAnsi="Envy Code R VS"/>
+          <w:color w:val="DCDCDC"/>
+        </w:rPr>
+        <w:t>..\..\..\output\</w:t>
+      </w:r>
+      <w:proofErr w:type="gramStart"/>
+      <w:r>
+        <w:rPr>
+          <w:rFonts w:ascii="Envy Code R VS" w:hAnsi="Envy Code R VS"/>
+          <w:color w:val="DCDCDC"/>
+        </w:rPr>
+        <w:t>$(</w:t>
+      </w:r>
+      <w:proofErr w:type="gramEnd"/>
+      <w:r>
+        <w:rPr>
+          <w:rFonts w:ascii="Envy Code R VS" w:hAnsi="Envy Code R VS"/>
+          <w:color w:val="DCDCDC"/>
+        </w:rPr>
+        <w:t>Configuration)\ &lt;--&gt; ../../../output/$(Configuration)/</w:t>
+      </w:r>
+    </w:p>
+    <w:p>
+      <w:pPr>
+        <w:pStyle w:val="HTMLPreformatted"/>
+        <w:shd w:val="clear" w:color="auto" w:fill="1E1E1E"/>
+        <w:rPr>
+          <w:rFonts w:ascii="Envy Code R VS" w:hAnsi="Envy Code R VS"/>
+          <w:color w:val="DCDCDC"/>
+        </w:rPr>
+      </w:pPr>
+    </w:p>
+    <w:p>
+      <w:pPr>
+        <w:pStyle w:val="HTMLPreformatted"/>
+        <w:shd w:val="clear" w:color="auto" w:fill="1E1E1E"/>
+        <w:rPr>
+          <w:rFonts w:ascii="Envy Code R VS" w:hAnsi="Envy Code R VS"/>
+          <w:color w:val="DCDCDC"/>
+        </w:rPr>
+      </w:pPr>
+      <w:r>
+        <w:rPr>
+          <w:rFonts w:ascii="Envy Code R VS" w:hAnsi="Envy Code R VS"/>
+          <w:color w:val="DCDCDC"/>
+        </w:rPr>
+        <w:t>Checking is done.</w:t>
       </w:r>
     </w:p>
     <w:p>
@@ -2204,22 +2079,98 @@
       <w:r>
         <w:t>}/</w:t>
       </w:r>
+      <w:r>
+        <w:t>Templates</w:t>
+      </w:r>
+      <w:r>
+        <w:t>/, say custom1.</w:t>
+      </w:r>
+      <w:r>
+        <w:t>txt</w:t>
+      </w:r>
+      <w:r>
+        <w:t>;</w:t>
+      </w:r>
+    </w:p>
+    <w:p>
+      <w:pPr>
+        <w:pStyle w:val="HTMLPreformatted"/>
+        <w:shd w:val="clear" w:color="auto" w:fill="1E1E1E"/>
+        <w:rPr>
+          <w:rFonts w:ascii="Envy Code R VS" w:hAnsi="Envy Code R VS"/>
+          <w:color w:val="808080"/>
+        </w:rPr>
+      </w:pPr>
+      <w:r>
+        <w:rPr>
+          <w:rFonts w:ascii="Envy Code R VS" w:hAnsi="Envy Code R VS"/>
+          <w:color w:val="808080"/>
+        </w:rPr>
+        <w:t>#Default File Structure</w:t>
+      </w:r>
+    </w:p>
+    <w:p>
+      <w:pPr>
+        <w:pStyle w:val="HTMLPreformatted"/>
+        <w:shd w:val="clear" w:color="auto" w:fill="1E1E1E"/>
+        <w:rPr>
+          <w:rFonts w:ascii="Envy Code R VS" w:hAnsi="Envy Code R VS"/>
+          <w:color w:val="808080"/>
+        </w:rPr>
+      </w:pPr>
+    </w:p>
+    <w:p>
+      <w:pPr>
+        <w:pStyle w:val="HTMLPreformatted"/>
+        <w:shd w:val="clear" w:color="auto" w:fill="1E1E1E"/>
+        <w:rPr>
+          <w:rFonts w:ascii="Envy Code R VS" w:hAnsi="Envy Code R VS"/>
+          <w:color w:val="808080"/>
+        </w:rPr>
+      </w:pPr>
+      <w:r>
+        <w:rPr>
+          <w:rFonts w:ascii="Envy Code R VS" w:hAnsi="Envy Code R VS"/>
+          <w:color w:val="808080"/>
+        </w:rPr>
+        <w:t>#Directory must exist</w:t>
+      </w:r>
+    </w:p>
+    <w:p>
+      <w:pPr>
+        <w:pStyle w:val="HTMLPreformatted"/>
+        <w:shd w:val="clear" w:color="auto" w:fill="1E1E1E"/>
+        <w:rPr>
+          <w:rFonts w:ascii="Envy Code R VS" w:hAnsi="Envy Code R VS"/>
+          <w:color w:val="808080"/>
+        </w:rPr>
+      </w:pPr>
       <w:proofErr w:type="spellStart"/>
-      <w:r>
-        <w:t>Tempaltes</w:t>
+      <w:proofErr w:type="gramStart"/>
+      <w:r>
+        <w:rPr>
+          <w:rFonts w:ascii="Envy Code R VS" w:hAnsi="Envy Code R VS"/>
+          <w:color w:val="808080"/>
+        </w:rPr>
+        <w:t>src</w:t>
       </w:r>
       <w:proofErr w:type="spellEnd"/>
-      <w:r>
-        <w:t>/, say custom1.xml;</w:t>
-      </w:r>
-    </w:p>
-    <w:p>
-      <w:pPr>
-        <w:pStyle w:val="HTMLPreformatted"/>
-        <w:shd w:val="clear" w:color="auto" w:fill="1E1E1E"/>
-        <w:rPr>
-          <w:rFonts w:ascii="Envy Code R VS" w:hAnsi="Envy Code R VS"/>
-          <w:color w:val="DCDCDC"/>
+      <w:proofErr w:type="gramEnd"/>
+      <w:r>
+        <w:rPr>
+          <w:rFonts w:ascii="Envy Code R VS" w:hAnsi="Envy Code R VS"/>
+          <w:color w:val="808080"/>
+        </w:rPr>
+        <w:t>/</w:t>
+      </w:r>
+    </w:p>
+    <w:p>
+      <w:pPr>
+        <w:pStyle w:val="HTMLPreformatted"/>
+        <w:shd w:val="clear" w:color="auto" w:fill="1E1E1E"/>
+        <w:rPr>
+          <w:rFonts w:ascii="Envy Code R VS" w:hAnsi="Envy Code R VS"/>
+          <w:color w:val="808080"/>
         </w:rPr>
       </w:pPr>
       <w:proofErr w:type="gramStart"/>
@@ -2228,14 +2179,7 @@
           <w:rFonts w:ascii="Envy Code R VS" w:hAnsi="Envy Code R VS"/>
           <w:color w:val="808080"/>
         </w:rPr>
-        <w:t>&lt;?</w:t>
-      </w:r>
-      <w:r>
-        <w:rPr>
-          <w:rFonts w:ascii="Envy Code R VS" w:hAnsi="Envy Code R VS"/>
-          <w:color w:val="569CD6"/>
-        </w:rPr>
-        <w:t>xml</w:t>
+        <w:t>doc</w:t>
       </w:r>
       <w:proofErr w:type="gramEnd"/>
       <w:r>
@@ -2243,121 +2187,250 @@
           <w:rFonts w:ascii="Envy Code R VS" w:hAnsi="Envy Code R VS"/>
           <w:color w:val="808080"/>
         </w:rPr>
-        <w:t> </w:t>
-      </w:r>
-      <w:r>
-        <w:rPr>
-          <w:rFonts w:ascii="Envy Code R VS" w:hAnsi="Envy Code R VS"/>
-          <w:color w:val="92CAF4"/>
-        </w:rPr>
-        <w:t>version</w:t>
-      </w:r>
-      <w:r>
+        <w:t>/</w:t>
+      </w:r>
+    </w:p>
+    <w:p>
+      <w:pPr>
+        <w:pStyle w:val="HTMLPreformatted"/>
+        <w:shd w:val="clear" w:color="auto" w:fill="1E1E1E"/>
         <w:rPr>
           <w:rFonts w:ascii="Envy Code R VS" w:hAnsi="Envy Code R VS"/>
           <w:color w:val="808080"/>
         </w:rPr>
-        <w:t>="</w:t>
-      </w:r>
-      <w:r>
-        <w:rPr>
-          <w:rFonts w:ascii="Envy Code R VS" w:hAnsi="Envy Code R VS"/>
-          <w:color w:val="C8C8C8"/>
-        </w:rPr>
-        <w:t>1.0</w:t>
-      </w:r>
+      </w:pPr>
+      <w:proofErr w:type="gramStart"/>
       <w:r>
         <w:rPr>
           <w:rFonts w:ascii="Envy Code R VS" w:hAnsi="Envy Code R VS"/>
           <w:color w:val="808080"/>
         </w:rPr>
-        <w:t>"?&gt;</w:t>
-      </w:r>
-    </w:p>
-    <w:p>
-      <w:pPr>
-        <w:pStyle w:val="HTMLPreformatted"/>
-        <w:shd w:val="clear" w:color="auto" w:fill="1E1E1E"/>
-        <w:rPr>
-          <w:rFonts w:ascii="Envy Code R VS" w:hAnsi="Envy Code R VS"/>
-          <w:color w:val="DCDCDC"/>
-        </w:rPr>
-      </w:pPr>
+        <w:t>output</w:t>
+      </w:r>
+      <w:proofErr w:type="gramEnd"/>
       <w:r>
         <w:rPr>
           <w:rFonts w:ascii="Envy Code R VS" w:hAnsi="Envy Code R VS"/>
           <w:color w:val="808080"/>
         </w:rPr>
-        <w:t>&lt;</w:t>
+        <w:t>/</w:t>
+      </w:r>
+    </w:p>
+    <w:p>
+      <w:pPr>
+        <w:pStyle w:val="HTMLPreformatted"/>
+        <w:shd w:val="clear" w:color="auto" w:fill="1E1E1E"/>
+        <w:rPr>
+          <w:rFonts w:ascii="Envy Code R VS" w:hAnsi="Envy Code R VS"/>
+          <w:color w:val="808080"/>
+        </w:rPr>
+      </w:pPr>
+      <w:proofErr w:type="gramStart"/>
+      <w:r>
+        <w:rPr>
+          <w:rFonts w:ascii="Envy Code R VS" w:hAnsi="Envy Code R VS"/>
+          <w:color w:val="808080"/>
+        </w:rPr>
+        <w:t>output/debug</w:t>
+      </w:r>
+      <w:proofErr w:type="gramEnd"/>
+      <w:r>
+        <w:rPr>
+          <w:rFonts w:ascii="Envy Code R VS" w:hAnsi="Envy Code R VS"/>
+          <w:color w:val="808080"/>
+        </w:rPr>
+        <w:t>/</w:t>
+      </w:r>
+    </w:p>
+    <w:p>
+      <w:pPr>
+        <w:pStyle w:val="HTMLPreformatted"/>
+        <w:shd w:val="clear" w:color="auto" w:fill="1E1E1E"/>
+        <w:rPr>
+          <w:rFonts w:ascii="Envy Code R VS" w:hAnsi="Envy Code R VS"/>
+          <w:color w:val="808080"/>
+        </w:rPr>
+      </w:pPr>
+      <w:proofErr w:type="gramStart"/>
+      <w:r>
+        <w:rPr>
+          <w:rFonts w:ascii="Envy Code R VS" w:hAnsi="Envy Code R VS"/>
+          <w:color w:val="808080"/>
+        </w:rPr>
+        <w:t>output/release</w:t>
+      </w:r>
+      <w:proofErr w:type="gramEnd"/>
+      <w:r>
+        <w:rPr>
+          <w:rFonts w:ascii="Envy Code R VS" w:hAnsi="Envy Code R VS"/>
+          <w:color w:val="808080"/>
+        </w:rPr>
+        <w:t>/</w:t>
+      </w:r>
+    </w:p>
+    <w:p>
+      <w:pPr>
+        <w:pStyle w:val="HTMLPreformatted"/>
+        <w:shd w:val="clear" w:color="auto" w:fill="1E1E1E"/>
+        <w:rPr>
+          <w:rFonts w:ascii="Envy Code R VS" w:hAnsi="Envy Code R VS"/>
+          <w:color w:val="808080"/>
+        </w:rPr>
+      </w:pPr>
+      <w:proofErr w:type="gramStart"/>
+      <w:r>
+        <w:rPr>
+          <w:rFonts w:ascii="Envy Code R VS" w:hAnsi="Envy Code R VS"/>
+          <w:color w:val="808080"/>
+        </w:rPr>
+        <w:t>deployment</w:t>
+      </w:r>
+      <w:proofErr w:type="gramEnd"/>
+      <w:r>
+        <w:rPr>
+          <w:rFonts w:ascii="Envy Code R VS" w:hAnsi="Envy Code R VS"/>
+          <w:color w:val="808080"/>
+        </w:rPr>
+        <w:t>/</w:t>
+      </w:r>
+    </w:p>
+    <w:p>
+      <w:pPr>
+        <w:pStyle w:val="HTMLPreformatted"/>
+        <w:shd w:val="clear" w:color="auto" w:fill="1E1E1E"/>
+        <w:rPr>
+          <w:rFonts w:ascii="Envy Code R VS" w:hAnsi="Envy Code R VS"/>
+          <w:color w:val="808080"/>
+        </w:rPr>
+      </w:pPr>
+    </w:p>
+    <w:p>
+      <w:pPr>
+        <w:pStyle w:val="HTMLPreformatted"/>
+        <w:shd w:val="clear" w:color="auto" w:fill="1E1E1E"/>
+        <w:rPr>
+          <w:rFonts w:ascii="Envy Code R VS" w:hAnsi="Envy Code R VS"/>
+          <w:color w:val="808080"/>
+        </w:rPr>
+      </w:pPr>
+      <w:r>
+        <w:rPr>
+          <w:rFonts w:ascii="Envy Code R VS" w:hAnsi="Envy Code R VS"/>
+          <w:color w:val="808080"/>
+        </w:rPr>
+        <w:t>#File must exist</w:t>
+      </w:r>
+    </w:p>
+    <w:p>
+      <w:pPr>
+        <w:pStyle w:val="HTMLPreformatted"/>
+        <w:shd w:val="clear" w:color="auto" w:fill="1E1E1E"/>
+        <w:rPr>
+          <w:rFonts w:ascii="Envy Code R VS" w:hAnsi="Envy Code R VS"/>
+          <w:color w:val="808080"/>
+        </w:rPr>
+      </w:pPr>
+      <w:r>
+        <w:rPr>
+          <w:rFonts w:ascii="Envy Code R VS" w:hAnsi="Envy Code R VS"/>
+          <w:color w:val="808080"/>
+        </w:rPr>
+        <w:t>.</w:t>
       </w:r>
       <w:proofErr w:type="spellStart"/>
       <w:r>
         <w:rPr>
           <w:rFonts w:ascii="Envy Code R VS" w:hAnsi="Envy Code R VS"/>
-          <w:color w:val="569CD6"/>
-        </w:rPr>
-        <w:t>dir</w:t>
+          <w:color w:val="808080"/>
+        </w:rPr>
+        <w:t>gitignore</w:t>
       </w:r>
       <w:proofErr w:type="spellEnd"/>
-      <w:r>
+    </w:p>
+    <w:p>
+      <w:pPr>
+        <w:pStyle w:val="HTMLPreformatted"/>
+        <w:shd w:val="clear" w:color="auto" w:fill="1E1E1E"/>
         <w:rPr>
           <w:rFonts w:ascii="Envy Code R VS" w:hAnsi="Envy Code R VS"/>
           <w:color w:val="808080"/>
         </w:rPr>
-        <w:t> </w:t>
-      </w:r>
-      <w:r>
-        <w:rPr>
-          <w:rFonts w:ascii="Envy Code R VS" w:hAnsi="Envy Code R VS"/>
-          <w:color w:val="92CAF4"/>
-        </w:rPr>
-        <w:t>name</w:t>
-      </w:r>
+      </w:pPr>
       <w:r>
         <w:rPr>
           <w:rFonts w:ascii="Envy Code R VS" w:hAnsi="Envy Code R VS"/>
           <w:color w:val="808080"/>
         </w:rPr>
-        <w:t>="</w:t>
-      </w:r>
-      <w:r>
-        <w:rPr>
-          <w:rFonts w:ascii="Envy Code R VS" w:hAnsi="Envy Code R VS"/>
-          <w:color w:val="C8C8C8"/>
-        </w:rPr>
-        <w:t>.</w:t>
-      </w:r>
-      <w:r>
+        <w:t>readme.md</w:t>
+      </w:r>
+    </w:p>
+    <w:p>
+      <w:pPr>
+        <w:pStyle w:val="HTMLPreformatted"/>
+        <w:shd w:val="clear" w:color="auto" w:fill="1E1E1E"/>
         <w:rPr>
           <w:rFonts w:ascii="Envy Code R VS" w:hAnsi="Envy Code R VS"/>
           <w:color w:val="808080"/>
         </w:rPr>
-        <w:t>"&gt;</w:t>
-      </w:r>
-    </w:p>
-    <w:p>
-      <w:pPr>
-        <w:pStyle w:val="HTMLPreformatted"/>
-        <w:shd w:val="clear" w:color="auto" w:fill="1E1E1E"/>
-        <w:rPr>
-          <w:rFonts w:ascii="Envy Code R VS" w:hAnsi="Envy Code R VS"/>
-          <w:color w:val="DCDCDC"/>
-        </w:rPr>
-      </w:pPr>
-      <w:r>
+      </w:pPr>
+    </w:p>
+    <w:p>
+      <w:pPr>
+        <w:pStyle w:val="HTMLPreformatted"/>
+        <w:shd w:val="clear" w:color="auto" w:fill="1E1E1E"/>
         <w:rPr>
           <w:rFonts w:ascii="Envy Code R VS" w:hAnsi="Envy Code R VS"/>
           <w:color w:val="808080"/>
         </w:rPr>
-        <w:t>  &lt;</w:t>
+      </w:pPr>
+      <w:r>
+        <w:rPr>
+          <w:rFonts w:ascii="Envy Code R VS" w:hAnsi="Envy Code R VS"/>
+          <w:color w:val="808080"/>
+        </w:rPr>
+        <w:t>#Directory must not exist</w:t>
+      </w:r>
+    </w:p>
+    <w:p>
+      <w:pPr>
+        <w:pStyle w:val="HTMLPreformatted"/>
+        <w:shd w:val="clear" w:color="auto" w:fill="1E1E1E"/>
+        <w:rPr>
+          <w:rFonts w:ascii="Envy Code R VS" w:hAnsi="Envy Code R VS"/>
+          <w:color w:val="808080"/>
+        </w:rPr>
+      </w:pPr>
+      <w:r>
+        <w:rPr>
+          <w:rFonts w:ascii="Envy Code R VS" w:hAnsi="Envy Code R VS"/>
+          <w:color w:val="808080"/>
+        </w:rPr>
+        <w:t>!**/bin/</w:t>
+      </w:r>
+    </w:p>
+    <w:p>
+      <w:pPr>
+        <w:pStyle w:val="HTMLPreformatted"/>
+        <w:shd w:val="clear" w:color="auto" w:fill="1E1E1E"/>
+        <w:rPr>
+          <w:rFonts w:ascii="Envy Code R VS" w:hAnsi="Envy Code R VS"/>
+          <w:color w:val="808080"/>
+        </w:rPr>
+      </w:pPr>
+      <w:r>
+        <w:rPr>
+          <w:rFonts w:ascii="Envy Code R VS" w:hAnsi="Envy Code R VS"/>
+          <w:color w:val="808080"/>
+        </w:rPr>
+        <w:t>!**/</w:t>
       </w:r>
       <w:proofErr w:type="spellStart"/>
       <w:r>
         <w:rPr>
           <w:rFonts w:ascii="Envy Code R VS" w:hAnsi="Envy Code R VS"/>
-          <w:color w:val="569CD6"/>
-        </w:rPr>
-        <w:t>dir</w:t>
+          <w:color w:val="808080"/>
+        </w:rPr>
+        <w:t>obj</w:t>
       </w:r>
       <w:proofErr w:type="spellEnd"/>
       <w:r>
@@ -2365,819 +2438,35 @@
           <w:rFonts w:ascii="Envy Code R VS" w:hAnsi="Envy Code R VS"/>
           <w:color w:val="808080"/>
         </w:rPr>
-        <w:t> </w:t>
-      </w:r>
-      <w:r>
-        <w:rPr>
-          <w:rFonts w:ascii="Envy Code R VS" w:hAnsi="Envy Code R VS"/>
-          <w:color w:val="92CAF4"/>
-        </w:rPr>
-        <w:t>name</w:t>
-      </w:r>
-      <w:r>
+        <w:t>/</w:t>
+      </w:r>
+    </w:p>
+    <w:p>
+      <w:pPr>
+        <w:pStyle w:val="HTMLPreformatted"/>
+        <w:shd w:val="clear" w:color="auto" w:fill="1E1E1E"/>
         <w:rPr>
           <w:rFonts w:ascii="Envy Code R VS" w:hAnsi="Envy Code R VS"/>
           <w:color w:val="808080"/>
         </w:rPr>
-        <w:t>="</w:t>
-      </w:r>
-      <w:proofErr w:type="spellStart"/>
-      <w:r>
-        <w:rPr>
-          <w:rFonts w:ascii="Envy Code R VS" w:hAnsi="Envy Code R VS"/>
-          <w:color w:val="C8C8C8"/>
-        </w:rPr>
-        <w:t>src</w:t>
-      </w:r>
-      <w:proofErr w:type="spellEnd"/>
+      </w:pPr>
+    </w:p>
+    <w:p>
+      <w:pPr>
+        <w:pStyle w:val="HTMLPreformatted"/>
+        <w:shd w:val="clear" w:color="auto" w:fill="1E1E1E"/>
+        <w:rPr>
+          <w:rFonts w:ascii="Envy Code R VS" w:hAnsi="Envy Code R VS"/>
+          <w:color w:val="DCDCDC"/>
+        </w:rPr>
+      </w:pPr>
       <w:r>
         <w:rPr>
           <w:rFonts w:ascii="Envy Code R VS" w:hAnsi="Envy Code R VS"/>
           <w:color w:val="808080"/>
         </w:rPr>
-        <w:t>"&gt;</w:t>
-      </w:r>
-    </w:p>
-    <w:p>
-      <w:pPr>
-        <w:pStyle w:val="HTMLPreformatted"/>
-        <w:shd w:val="clear" w:color="auto" w:fill="1E1E1E"/>
-        <w:rPr>
-          <w:rFonts w:ascii="Envy Code R VS" w:hAnsi="Envy Code R VS"/>
-          <w:color w:val="DCDCDC"/>
-        </w:rPr>
-      </w:pPr>
-      <w:r>
-        <w:rPr>
-          <w:rFonts w:ascii="Envy Code R VS" w:hAnsi="Envy Code R VS"/>
-          <w:color w:val="808080"/>
-        </w:rPr>
-        <w:t>    &lt;</w:t>
-      </w:r>
-      <w:proofErr w:type="spellStart"/>
-      <w:r>
-        <w:rPr>
-          <w:rFonts w:ascii="Envy Code R VS" w:hAnsi="Envy Code R VS"/>
-          <w:color w:val="569CD6"/>
-        </w:rPr>
-        <w:t>dir</w:t>
-      </w:r>
-      <w:proofErr w:type="spellEnd"/>
-      <w:r>
-        <w:rPr>
-          <w:rFonts w:ascii="Envy Code R VS" w:hAnsi="Envy Code R VS"/>
-          <w:color w:val="808080"/>
-        </w:rPr>
-        <w:t> </w:t>
-      </w:r>
-      <w:r>
-        <w:rPr>
-          <w:rFonts w:ascii="Envy Code R VS" w:hAnsi="Envy Code R VS"/>
-          <w:color w:val="92CAF4"/>
-        </w:rPr>
-        <w:t>name</w:t>
-      </w:r>
-      <w:r>
-        <w:rPr>
-          <w:rFonts w:ascii="Envy Code R VS" w:hAnsi="Envy Code R VS"/>
-          <w:color w:val="808080"/>
-        </w:rPr>
-        <w:t>="</w:t>
-      </w:r>
-      <w:r>
-        <w:rPr>
-          <w:rFonts w:ascii="Envy Code R VS" w:hAnsi="Envy Code R VS"/>
-          <w:color w:val="C8C8C8"/>
-        </w:rPr>
-        <w:t>bin</w:t>
-      </w:r>
-      <w:r>
-        <w:rPr>
-          <w:rFonts w:ascii="Envy Code R VS" w:hAnsi="Envy Code R VS"/>
-          <w:color w:val="808080"/>
-        </w:rPr>
-        <w:t>" </w:t>
-      </w:r>
-      <w:proofErr w:type="spellStart"/>
-      <w:r>
-        <w:rPr>
-          <w:rFonts w:ascii="Envy Code R VS" w:hAnsi="Envy Code R VS"/>
-          <w:color w:val="92CAF4"/>
-        </w:rPr>
-        <w:t>ocurr</w:t>
-      </w:r>
-      <w:proofErr w:type="spellEnd"/>
-      <w:r>
-        <w:rPr>
-          <w:rFonts w:ascii="Envy Code R VS" w:hAnsi="Envy Code R VS"/>
-          <w:color w:val="808080"/>
-        </w:rPr>
-        <w:t>="</w:t>
-      </w:r>
-      <w:r>
-        <w:rPr>
-          <w:rFonts w:ascii="Envy Code R VS" w:hAnsi="Envy Code R VS"/>
-          <w:color w:val="C8C8C8"/>
-        </w:rPr>
-        <w:t>0</w:t>
-      </w:r>
-      <w:r>
-        <w:rPr>
-          <w:rFonts w:ascii="Envy Code R VS" w:hAnsi="Envy Code R VS"/>
-          <w:color w:val="808080"/>
-        </w:rPr>
-        <w:t>" </w:t>
-      </w:r>
-      <w:r>
-        <w:rPr>
-          <w:rFonts w:ascii="Envy Code R VS" w:hAnsi="Envy Code R VS"/>
-          <w:color w:val="92CAF4"/>
-        </w:rPr>
-        <w:t>recursive</w:t>
-      </w:r>
-      <w:r>
-        <w:rPr>
-          <w:rFonts w:ascii="Envy Code R VS" w:hAnsi="Envy Code R VS"/>
-          <w:color w:val="808080"/>
-        </w:rPr>
-        <w:t>="</w:t>
-      </w:r>
-      <w:r>
-        <w:rPr>
-          <w:rFonts w:ascii="Envy Code R VS" w:hAnsi="Envy Code R VS"/>
-          <w:color w:val="C8C8C8"/>
-        </w:rPr>
-        <w:t>true</w:t>
-      </w:r>
-      <w:r>
-        <w:rPr>
-          <w:rFonts w:ascii="Envy Code R VS" w:hAnsi="Envy Code R VS"/>
-          <w:color w:val="808080"/>
-        </w:rPr>
-        <w:t>" /&gt;</w:t>
-      </w:r>
-    </w:p>
-    <w:p>
-      <w:pPr>
-        <w:pStyle w:val="HTMLPreformatted"/>
-        <w:shd w:val="clear" w:color="auto" w:fill="1E1E1E"/>
-        <w:rPr>
-          <w:rFonts w:ascii="Envy Code R VS" w:hAnsi="Envy Code R VS"/>
-          <w:color w:val="DCDCDC"/>
-        </w:rPr>
-      </w:pPr>
-      <w:r>
-        <w:rPr>
-          <w:rFonts w:ascii="Envy Code R VS" w:hAnsi="Envy Code R VS"/>
-          <w:color w:val="808080"/>
-        </w:rPr>
-        <w:t>    &lt;</w:t>
-      </w:r>
-      <w:proofErr w:type="spellStart"/>
-      <w:r>
-        <w:rPr>
-          <w:rFonts w:ascii="Envy Code R VS" w:hAnsi="Envy Code R VS"/>
-          <w:color w:val="569CD6"/>
-        </w:rPr>
-        <w:t>dir</w:t>
-      </w:r>
-      <w:proofErr w:type="spellEnd"/>
-      <w:r>
-        <w:rPr>
-          <w:rFonts w:ascii="Envy Code R VS" w:hAnsi="Envy Code R VS"/>
-          <w:color w:val="808080"/>
-        </w:rPr>
-        <w:t> </w:t>
-      </w:r>
-      <w:r>
-        <w:rPr>
-          <w:rFonts w:ascii="Envy Code R VS" w:hAnsi="Envy Code R VS"/>
-          <w:color w:val="92CAF4"/>
-        </w:rPr>
-        <w:t>name</w:t>
-      </w:r>
-      <w:r>
-        <w:rPr>
-          <w:rFonts w:ascii="Envy Code R VS" w:hAnsi="Envy Code R VS"/>
-          <w:color w:val="808080"/>
-        </w:rPr>
-        <w:t>="</w:t>
-      </w:r>
-      <w:proofErr w:type="spellStart"/>
-      <w:r>
-        <w:rPr>
-          <w:rFonts w:ascii="Envy Code R VS" w:hAnsi="Envy Code R VS"/>
-          <w:color w:val="C8C8C8"/>
-        </w:rPr>
-        <w:t>obj</w:t>
-      </w:r>
-      <w:proofErr w:type="spellEnd"/>
-      <w:r>
-        <w:rPr>
-          <w:rFonts w:ascii="Envy Code R VS" w:hAnsi="Envy Code R VS"/>
-          <w:color w:val="808080"/>
-        </w:rPr>
-        <w:t>" </w:t>
-      </w:r>
-      <w:proofErr w:type="spellStart"/>
-      <w:r>
-        <w:rPr>
-          <w:rFonts w:ascii="Envy Code R VS" w:hAnsi="Envy Code R VS"/>
-          <w:color w:val="92CAF4"/>
-        </w:rPr>
-        <w:t>ocurr</w:t>
-      </w:r>
-      <w:proofErr w:type="spellEnd"/>
-      <w:r>
-        <w:rPr>
-          <w:rFonts w:ascii="Envy Code R VS" w:hAnsi="Envy Code R VS"/>
-          <w:color w:val="808080"/>
-        </w:rPr>
-        <w:t>="</w:t>
-      </w:r>
-      <w:r>
-        <w:rPr>
-          <w:rFonts w:ascii="Envy Code R VS" w:hAnsi="Envy Code R VS"/>
-          <w:color w:val="C8C8C8"/>
-        </w:rPr>
-        <w:t>0</w:t>
-      </w:r>
-      <w:r>
-        <w:rPr>
-          <w:rFonts w:ascii="Envy Code R VS" w:hAnsi="Envy Code R VS"/>
-          <w:color w:val="808080"/>
-        </w:rPr>
-        <w:t>" </w:t>
-      </w:r>
-      <w:r>
-        <w:rPr>
-          <w:rFonts w:ascii="Envy Code R VS" w:hAnsi="Envy Code R VS"/>
-          <w:color w:val="92CAF4"/>
-        </w:rPr>
-        <w:t>recursive</w:t>
-      </w:r>
-      <w:r>
-        <w:rPr>
-          <w:rFonts w:ascii="Envy Code R VS" w:hAnsi="Envy Code R VS"/>
-          <w:color w:val="808080"/>
-        </w:rPr>
-        <w:t>="</w:t>
-      </w:r>
-      <w:r>
-        <w:rPr>
-          <w:rFonts w:ascii="Envy Code R VS" w:hAnsi="Envy Code R VS"/>
-          <w:color w:val="C8C8C8"/>
-        </w:rPr>
-        <w:t>true</w:t>
-      </w:r>
-      <w:r>
-        <w:rPr>
-          <w:rFonts w:ascii="Envy Code R VS" w:hAnsi="Envy Code R VS"/>
-          <w:color w:val="808080"/>
-        </w:rPr>
-        <w:t>" /&gt;</w:t>
-      </w:r>
-    </w:p>
-    <w:p>
-      <w:pPr>
-        <w:pStyle w:val="HTMLPreformatted"/>
-        <w:shd w:val="clear" w:color="auto" w:fill="1E1E1E"/>
-        <w:rPr>
-          <w:rFonts w:ascii="Envy Code R VS" w:hAnsi="Envy Code R VS"/>
-          <w:color w:val="DCDCDC"/>
-        </w:rPr>
-      </w:pPr>
-      <w:r>
-        <w:rPr>
-          <w:rFonts w:ascii="Envy Code R VS" w:hAnsi="Envy Code R VS"/>
-          <w:color w:val="808080"/>
-        </w:rPr>
-        <w:t>  &lt;/</w:t>
-      </w:r>
-      <w:proofErr w:type="spellStart"/>
-      <w:r>
-        <w:rPr>
-          <w:rFonts w:ascii="Envy Code R VS" w:hAnsi="Envy Code R VS"/>
-          <w:color w:val="569CD6"/>
-        </w:rPr>
-        <w:t>dir</w:t>
-      </w:r>
-      <w:proofErr w:type="spellEnd"/>
-      <w:r>
-        <w:rPr>
-          <w:rFonts w:ascii="Envy Code R VS" w:hAnsi="Envy Code R VS"/>
-          <w:color w:val="808080"/>
-        </w:rPr>
-        <w:t>&gt;</w:t>
-      </w:r>
-    </w:p>
-    <w:p>
-      <w:pPr>
-        <w:pStyle w:val="HTMLPreformatted"/>
-        <w:shd w:val="clear" w:color="auto" w:fill="1E1E1E"/>
-        <w:rPr>
-          <w:rFonts w:ascii="Envy Code R VS" w:hAnsi="Envy Code R VS"/>
-          <w:color w:val="DCDCDC"/>
-        </w:rPr>
-      </w:pPr>
-      <w:r>
-        <w:rPr>
-          <w:rFonts w:ascii="Envy Code R VS" w:hAnsi="Envy Code R VS"/>
-          <w:color w:val="808080"/>
-        </w:rPr>
-        <w:t>  &lt;</w:t>
-      </w:r>
-      <w:proofErr w:type="spellStart"/>
-      <w:r>
-        <w:rPr>
-          <w:rFonts w:ascii="Envy Code R VS" w:hAnsi="Envy Code R VS"/>
-          <w:color w:val="569CD6"/>
-        </w:rPr>
-        <w:t>dir</w:t>
-      </w:r>
-      <w:proofErr w:type="spellEnd"/>
-      <w:r>
-        <w:rPr>
-          <w:rFonts w:ascii="Envy Code R VS" w:hAnsi="Envy Code R VS"/>
-          <w:color w:val="808080"/>
-        </w:rPr>
-        <w:t> </w:t>
-      </w:r>
-      <w:r>
-        <w:rPr>
-          <w:rFonts w:ascii="Envy Code R VS" w:hAnsi="Envy Code R VS"/>
-          <w:color w:val="92CAF4"/>
-        </w:rPr>
-        <w:t>name</w:t>
-      </w:r>
-      <w:r>
-        <w:rPr>
-          <w:rFonts w:ascii="Envy Code R VS" w:hAnsi="Envy Code R VS"/>
-          <w:color w:val="808080"/>
-        </w:rPr>
-        <w:t>="</w:t>
-      </w:r>
-      <w:r>
-        <w:rPr>
-          <w:rFonts w:ascii="Envy Code R VS" w:hAnsi="Envy Code R VS"/>
-          <w:color w:val="C8C8C8"/>
-        </w:rPr>
-        <w:t>output</w:t>
-      </w:r>
-      <w:r>
-        <w:rPr>
-          <w:rFonts w:ascii="Envy Code R VS" w:hAnsi="Envy Code R VS"/>
-          <w:color w:val="808080"/>
-        </w:rPr>
-        <w:t>"&gt;</w:t>
-      </w:r>
-    </w:p>
-    <w:p>
-      <w:pPr>
-        <w:pStyle w:val="HTMLPreformatted"/>
-        <w:shd w:val="clear" w:color="auto" w:fill="1E1E1E"/>
-        <w:rPr>
-          <w:rFonts w:ascii="Envy Code R VS" w:hAnsi="Envy Code R VS"/>
-          <w:color w:val="DCDCDC"/>
-        </w:rPr>
-      </w:pPr>
-      <w:r>
-        <w:rPr>
-          <w:rFonts w:ascii="Envy Code R VS" w:hAnsi="Envy Code R VS"/>
-          <w:color w:val="808080"/>
-        </w:rPr>
-        <w:t>    &lt;</w:t>
-      </w:r>
-      <w:proofErr w:type="spellStart"/>
-      <w:r>
-        <w:rPr>
-          <w:rFonts w:ascii="Envy Code R VS" w:hAnsi="Envy Code R VS"/>
-          <w:color w:val="569CD6"/>
-        </w:rPr>
-        <w:t>dir</w:t>
-      </w:r>
-      <w:proofErr w:type="spellEnd"/>
-      <w:r>
-        <w:rPr>
-          <w:rFonts w:ascii="Envy Code R VS" w:hAnsi="Envy Code R VS"/>
-          <w:color w:val="808080"/>
-        </w:rPr>
-        <w:t> </w:t>
-      </w:r>
-      <w:r>
-        <w:rPr>
-          <w:rFonts w:ascii="Envy Code R VS" w:hAnsi="Envy Code R VS"/>
-          <w:color w:val="92CAF4"/>
-        </w:rPr>
-        <w:t>name</w:t>
-      </w:r>
-      <w:r>
-        <w:rPr>
-          <w:rFonts w:ascii="Envy Code R VS" w:hAnsi="Envy Code R VS"/>
-          <w:color w:val="808080"/>
-        </w:rPr>
-        <w:t>="</w:t>
-      </w:r>
-      <w:r>
-        <w:rPr>
-          <w:rFonts w:ascii="Envy Code R VS" w:hAnsi="Envy Code R VS"/>
-          <w:color w:val="C8C8C8"/>
-        </w:rPr>
-        <w:t>debug</w:t>
-      </w:r>
-      <w:r>
-        <w:rPr>
-          <w:rFonts w:ascii="Envy Code R VS" w:hAnsi="Envy Code R VS"/>
-          <w:color w:val="808080"/>
-        </w:rPr>
-        <w:t xml:space="preserve"> /&gt;</w:t>
-      </w:r>
-    </w:p>
-    <w:p>
-      <w:pPr>
-        <w:pStyle w:val="HTMLPreformatted"/>
-        <w:shd w:val="clear" w:color="auto" w:fill="1E1E1E"/>
-        <w:rPr>
-          <w:rFonts w:ascii="Envy Code R VS" w:hAnsi="Envy Code R VS"/>
-          <w:color w:val="DCDCDC"/>
-        </w:rPr>
-      </w:pPr>
-      <w:r>
-        <w:rPr>
-          <w:rFonts w:ascii="Envy Code R VS" w:hAnsi="Envy Code R VS"/>
-          <w:color w:val="808080"/>
-        </w:rPr>
-        <w:t>    &lt;</w:t>
-      </w:r>
-      <w:proofErr w:type="spellStart"/>
-      <w:r>
-        <w:rPr>
-          <w:rFonts w:ascii="Envy Code R VS" w:hAnsi="Envy Code R VS"/>
-          <w:color w:val="569CD6"/>
-        </w:rPr>
-        <w:t>dir</w:t>
-      </w:r>
-      <w:proofErr w:type="spellEnd"/>
-      <w:r>
-        <w:rPr>
-          <w:rFonts w:ascii="Envy Code R VS" w:hAnsi="Envy Code R VS"/>
-          <w:color w:val="808080"/>
-        </w:rPr>
-        <w:t> </w:t>
-      </w:r>
-      <w:r>
-        <w:rPr>
-          <w:rFonts w:ascii="Envy Code R VS" w:hAnsi="Envy Code R VS"/>
-          <w:color w:val="92CAF4"/>
-        </w:rPr>
-        <w:t>name</w:t>
-      </w:r>
-      <w:r>
-        <w:rPr>
-          <w:rFonts w:ascii="Envy Code R VS" w:hAnsi="Envy Code R VS"/>
-          <w:color w:val="808080"/>
-        </w:rPr>
-        <w:t>="</w:t>
-      </w:r>
-      <w:r>
-        <w:rPr>
-          <w:rFonts w:ascii="Envy Code R VS" w:hAnsi="Envy Code R VS"/>
-          <w:color w:val="C8C8C8"/>
-        </w:rPr>
-        <w:t>release</w:t>
-      </w:r>
-      <w:r>
-        <w:rPr>
-          <w:rFonts w:ascii="Envy Code R VS" w:hAnsi="Envy Code R VS"/>
-          <w:color w:val="808080"/>
-        </w:rPr>
-        <w:t>" /&gt;</w:t>
-      </w:r>
-    </w:p>
-    <w:p>
-      <w:pPr>
-        <w:pStyle w:val="HTMLPreformatted"/>
-        <w:shd w:val="clear" w:color="auto" w:fill="1E1E1E"/>
-        <w:rPr>
-          <w:rFonts w:ascii="Envy Code R VS" w:hAnsi="Envy Code R VS"/>
-          <w:color w:val="DCDCDC"/>
-        </w:rPr>
-      </w:pPr>
-      <w:r>
-        <w:rPr>
-          <w:rFonts w:ascii="Envy Code R VS" w:hAnsi="Envy Code R VS"/>
-          <w:color w:val="808080"/>
-        </w:rPr>
-        <w:t>  &lt;/</w:t>
-      </w:r>
-      <w:proofErr w:type="spellStart"/>
-      <w:r>
-        <w:rPr>
-          <w:rFonts w:ascii="Envy Code R VS" w:hAnsi="Envy Code R VS"/>
-          <w:color w:val="569CD6"/>
-        </w:rPr>
-        <w:t>dir</w:t>
-      </w:r>
-      <w:proofErr w:type="spellEnd"/>
-      <w:r>
-        <w:rPr>
-          <w:rFonts w:ascii="Envy Code R VS" w:hAnsi="Envy Code R VS"/>
-          <w:color w:val="808080"/>
-        </w:rPr>
-        <w:t>&gt;</w:t>
-      </w:r>
-    </w:p>
-    <w:p>
-      <w:pPr>
-        <w:pStyle w:val="HTMLPreformatted"/>
-        <w:shd w:val="clear" w:color="auto" w:fill="1E1E1E"/>
-        <w:rPr>
-          <w:rFonts w:ascii="Envy Code R VS" w:hAnsi="Envy Code R VS"/>
-          <w:color w:val="DCDCDC"/>
-        </w:rPr>
-      </w:pPr>
-      <w:r>
-        <w:rPr>
-          <w:rFonts w:ascii="Envy Code R VS" w:hAnsi="Envy Code R VS"/>
-          <w:color w:val="808080"/>
-        </w:rPr>
-        <w:t>  &lt;</w:t>
-      </w:r>
-      <w:proofErr w:type="spellStart"/>
-      <w:r>
-        <w:rPr>
-          <w:rFonts w:ascii="Envy Code R VS" w:hAnsi="Envy Code R VS"/>
-          <w:color w:val="569CD6"/>
-        </w:rPr>
-        <w:t>dir</w:t>
-      </w:r>
-      <w:proofErr w:type="spellEnd"/>
-      <w:r>
-        <w:rPr>
-          <w:rFonts w:ascii="Envy Code R VS" w:hAnsi="Envy Code R VS"/>
-          <w:color w:val="808080"/>
-        </w:rPr>
-        <w:t> </w:t>
-      </w:r>
-      <w:r>
-        <w:rPr>
-          <w:rFonts w:ascii="Envy Code R VS" w:hAnsi="Envy Code R VS"/>
-          <w:color w:val="92CAF4"/>
-        </w:rPr>
-        <w:t>name</w:t>
-      </w:r>
-      <w:r>
-        <w:rPr>
-          <w:rFonts w:ascii="Envy Code R VS" w:hAnsi="Envy Code R VS"/>
-          <w:color w:val="808080"/>
-        </w:rPr>
-        <w:t>="</w:t>
-      </w:r>
-      <w:r>
-        <w:rPr>
-          <w:rFonts w:ascii="Envy Code R VS" w:hAnsi="Envy Code R VS"/>
-          <w:color w:val="C8C8C8"/>
-        </w:rPr>
-        <w:t>doc</w:t>
-      </w:r>
-      <w:r>
-        <w:rPr>
-          <w:rFonts w:ascii="Envy Code R VS" w:hAnsi="Envy Code R VS"/>
-          <w:color w:val="808080"/>
-        </w:rPr>
-        <w:t>" /&gt;</w:t>
-      </w:r>
-    </w:p>
-    <w:p>
-      <w:pPr>
-        <w:pStyle w:val="HTMLPreformatted"/>
-        <w:shd w:val="clear" w:color="auto" w:fill="1E1E1E"/>
-        <w:rPr>
-          <w:rFonts w:ascii="Envy Code R VS" w:hAnsi="Envy Code R VS"/>
-          <w:color w:val="DCDCDC"/>
-        </w:rPr>
-      </w:pPr>
-      <w:r>
-        <w:rPr>
-          <w:rFonts w:ascii="Envy Code R VS" w:hAnsi="Envy Code R VS"/>
-          <w:color w:val="808080"/>
-        </w:rPr>
-        <w:t>  &lt;</w:t>
-      </w:r>
-      <w:proofErr w:type="spellStart"/>
-      <w:r>
-        <w:rPr>
-          <w:rFonts w:ascii="Envy Code R VS" w:hAnsi="Envy Code R VS"/>
-          <w:color w:val="569CD6"/>
-        </w:rPr>
-        <w:t>dir</w:t>
-      </w:r>
-      <w:proofErr w:type="spellEnd"/>
-      <w:r>
-        <w:rPr>
-          <w:rFonts w:ascii="Envy Code R VS" w:hAnsi="Envy Code R VS"/>
-          <w:color w:val="808080"/>
-        </w:rPr>
-        <w:t> </w:t>
-      </w:r>
-      <w:r>
-        <w:rPr>
-          <w:rFonts w:ascii="Envy Code R VS" w:hAnsi="Envy Code R VS"/>
-          <w:color w:val="92CAF4"/>
-        </w:rPr>
-        <w:t>name</w:t>
-      </w:r>
-      <w:r>
-        <w:rPr>
-          <w:rFonts w:ascii="Envy Code R VS" w:hAnsi="Envy Code R VS"/>
-          <w:color w:val="808080"/>
-        </w:rPr>
-        <w:t>="</w:t>
-      </w:r>
-      <w:r>
-        <w:rPr>
-          <w:rFonts w:ascii="Envy Code R VS" w:hAnsi="Envy Code R VS"/>
-          <w:color w:val="C8C8C8"/>
-        </w:rPr>
-        <w:t>deployment</w:t>
-      </w:r>
-      <w:r>
-        <w:rPr>
-          <w:rFonts w:ascii="Envy Code R VS" w:hAnsi="Envy Code R VS"/>
-          <w:color w:val="808080"/>
-        </w:rPr>
-        <w:t>" /&gt;</w:t>
-      </w:r>
-    </w:p>
-    <w:p>
-      <w:pPr>
-        <w:pStyle w:val="HTMLPreformatted"/>
-        <w:shd w:val="clear" w:color="auto" w:fill="1E1E1E"/>
-        <w:rPr>
-          <w:rFonts w:ascii="Envy Code R VS" w:hAnsi="Envy Code R VS"/>
-          <w:color w:val="DCDCDC"/>
-        </w:rPr>
-      </w:pPr>
-      <w:r>
-        <w:rPr>
-          <w:rFonts w:ascii="Envy Code R VS" w:hAnsi="Envy Code R VS"/>
-          <w:color w:val="808080"/>
-        </w:rPr>
-        <w:t>  &lt;</w:t>
-      </w:r>
-      <w:r>
-        <w:rPr>
-          <w:rFonts w:ascii="Envy Code R VS" w:hAnsi="Envy Code R VS"/>
-          <w:color w:val="569CD6"/>
-        </w:rPr>
-        <w:t>file</w:t>
-      </w:r>
-      <w:r>
-        <w:rPr>
-          <w:rFonts w:ascii="Envy Code R VS" w:hAnsi="Envy Code R VS"/>
-          <w:color w:val="808080"/>
-        </w:rPr>
-        <w:t> </w:t>
-      </w:r>
-      <w:r>
-        <w:rPr>
-          <w:rFonts w:ascii="Envy Code R VS" w:hAnsi="Envy Code R VS"/>
-          <w:color w:val="92CAF4"/>
-        </w:rPr>
-        <w:t>name</w:t>
-      </w:r>
-      <w:r>
-        <w:rPr>
-          <w:rFonts w:ascii="Envy Code R VS" w:hAnsi="Envy Code R VS"/>
-          <w:color w:val="808080"/>
-        </w:rPr>
-        <w:t>="</w:t>
-      </w:r>
-      <w:r>
-        <w:rPr>
-          <w:rFonts w:ascii="Envy Code R VS" w:hAnsi="Envy Code R VS"/>
-          <w:color w:val="C8C8C8"/>
-        </w:rPr>
-        <w:t>Readme.md</w:t>
-      </w:r>
-      <w:r>
-        <w:rPr>
-          <w:rFonts w:ascii="Envy Code R VS" w:hAnsi="Envy Code R VS"/>
-          <w:color w:val="808080"/>
-        </w:rPr>
-        <w:t>" /&gt;</w:t>
-      </w:r>
-    </w:p>
-    <w:p>
-      <w:pPr>
-        <w:pStyle w:val="HTMLPreformatted"/>
-        <w:shd w:val="clear" w:color="auto" w:fill="1E1E1E"/>
-        <w:rPr>
-          <w:rFonts w:ascii="Envy Code R VS" w:hAnsi="Envy Code R VS"/>
-          <w:color w:val="DCDCDC"/>
-        </w:rPr>
-      </w:pPr>
-      <w:r>
-        <w:rPr>
-          <w:rFonts w:ascii="Envy Code R VS" w:hAnsi="Envy Code R VS"/>
-          <w:color w:val="808080"/>
-        </w:rPr>
-        <w:t>  &lt;</w:t>
-      </w:r>
-      <w:r>
-        <w:rPr>
-          <w:rFonts w:ascii="Envy Code R VS" w:hAnsi="Envy Code R VS"/>
-          <w:color w:val="569CD6"/>
-        </w:rPr>
-        <w:t>file</w:t>
-      </w:r>
-      <w:r>
-        <w:rPr>
-          <w:rFonts w:ascii="Envy Code R VS" w:hAnsi="Envy Code R VS"/>
-          <w:color w:val="808080"/>
-        </w:rPr>
-        <w:t> </w:t>
-      </w:r>
-      <w:r>
-        <w:rPr>
-          <w:rFonts w:ascii="Envy Code R VS" w:hAnsi="Envy Code R VS"/>
-          <w:color w:val="92CAF4"/>
-        </w:rPr>
-        <w:t>name</w:t>
-      </w:r>
-      <w:r>
-        <w:rPr>
-          <w:rFonts w:ascii="Envy Code R VS" w:hAnsi="Envy Code R VS"/>
-          <w:color w:val="808080"/>
-        </w:rPr>
-        <w:t>="</w:t>
-      </w:r>
-      <w:r>
-        <w:rPr>
-          <w:rFonts w:ascii="Envy Code R VS" w:hAnsi="Envy Code R VS"/>
-          <w:color w:val="C8C8C8"/>
-        </w:rPr>
-        <w:t>.</w:t>
-      </w:r>
-      <w:proofErr w:type="spellStart"/>
-      <w:r>
-        <w:rPr>
-          <w:rFonts w:ascii="Envy Code R VS" w:hAnsi="Envy Code R VS"/>
-          <w:color w:val="C8C8C8"/>
-        </w:rPr>
-        <w:t>gitignore</w:t>
-      </w:r>
-      <w:proofErr w:type="spellEnd"/>
-      <w:r>
-        <w:rPr>
-          <w:rFonts w:ascii="Envy Code R VS" w:hAnsi="Envy Code R VS"/>
-          <w:color w:val="808080"/>
-        </w:rPr>
-        <w:t>" /&gt;</w:t>
-      </w:r>
-    </w:p>
-    <w:p>
-      <w:pPr>
-        <w:pStyle w:val="HTMLPreformatted"/>
-        <w:shd w:val="clear" w:color="auto" w:fill="1E1E1E"/>
-        <w:rPr>
-          <w:rFonts w:ascii="Envy Code R VS" w:hAnsi="Envy Code R VS"/>
-          <w:color w:val="808080"/>
-        </w:rPr>
-      </w:pPr>
-      <w:r>
-        <w:rPr>
-          <w:rFonts w:ascii="Envy Code R VS" w:hAnsi="Envy Code R VS"/>
-          <w:color w:val="808080"/>
-        </w:rPr>
-        <w:t>&lt;/</w:t>
-      </w:r>
-      <w:proofErr w:type="spellStart"/>
-      <w:r>
-        <w:rPr>
-          <w:rFonts w:ascii="Envy Code R VS" w:hAnsi="Envy Code R VS"/>
-          <w:color w:val="569CD6"/>
-        </w:rPr>
-        <w:t>dir</w:t>
-      </w:r>
-      <w:proofErr w:type="spellEnd"/>
-      <w:r>
-        <w:rPr>
-          <w:rFonts w:ascii="Envy Code R VS" w:hAnsi="Envy Code R VS"/>
-          <w:color w:val="808080"/>
-        </w:rPr>
-        <w:t>&gt;</w:t>
-      </w:r>
-    </w:p>
-    <w:p>
-      <w:pPr>
-        <w:pStyle w:val="HTMLPreformatted"/>
-        <w:shd w:val="clear" w:color="auto" w:fill="1E1E1E"/>
-        <w:rPr>
-          <w:rFonts w:ascii="Envy Code R VS" w:hAnsi="Envy Code R VS"/>
-          <w:color w:val="DCDCDC"/>
-        </w:rPr>
-      </w:pPr>
+        <w:t>#File must not exist</w:t>
+      </w:r>
     </w:p>
     <w:p/>
     <w:p>
@@ -3189,7 +2478,6 @@
         </w:numPr>
       </w:pPr>
       <w:r>
-        <w:lastRenderedPageBreak/>
         <w:t>Run the tool as below</w:t>
       </w:r>
     </w:p>
@@ -3215,7 +2503,15 @@
           <w:color w:val="DCDCDC"/>
           <w:highlight w:val="darkYellow"/>
         </w:rPr>
-        <w:t>–t custom1.xml</w:t>
+        <w:t>–t custom1.</w:t>
+      </w:r>
+      <w:r>
+        <w:rPr>
+          <w:rFonts w:ascii="Envy Code R VS" w:hAnsi="Envy Code R VS"/>
+          <w:color w:val="DCDCDC"/>
+          <w:highlight w:val="darkYellow"/>
+        </w:rPr>
+        <w:t>txt</w:t>
       </w:r>
     </w:p>
     <w:p>
@@ -3357,6 +2653,7 @@
         </w:numPr>
       </w:pPr>
       <w:r>
+        <w:lastRenderedPageBreak/>
         <w:t xml:space="preserve">Run </w:t>
       </w:r>
       <w:proofErr w:type="spellStart"/>
@@ -3373,7 +2670,10 @@
         <w:pStyle w:val="ListParagraph"/>
       </w:pPr>
       <w:r>
-        <w:t>Users can create new projects, run checks and view logs.</w:t>
+        <w:t>You</w:t>
+      </w:r>
+      <w:r>
+        <w:t xml:space="preserve"> can create new projects, run checks and view logs.</w:t>
       </w:r>
     </w:p>
     <w:p>
@@ -3393,7 +2693,10 @@
         <w:pStyle w:val="ListParagraph"/>
       </w:pPr>
       <w:r>
-        <w:t>Users can view system built-in rules.</w:t>
+        <w:t xml:space="preserve">You </w:t>
+      </w:r>
+      <w:r>
+        <w:t>can view system built-in rules.</w:t>
       </w:r>
     </w:p>
     <w:p>
@@ -3413,7 +2716,10 @@
         <w:pStyle w:val="ListParagraph"/>
       </w:pPr>
       <w:r>
-        <w:t xml:space="preserve">Users can define file structure in a </w:t>
+        <w:t xml:space="preserve">You </w:t>
+      </w:r>
+      <w:r>
+        <w:t xml:space="preserve">can define file structure in a </w:t>
       </w:r>
       <w:proofErr w:type="spellStart"/>
       <w:r>
@@ -3441,7 +2747,10 @@
         <w:pStyle w:val="ListParagraph"/>
       </w:pPr>
       <w:r>
-        <w:t xml:space="preserve">Users can specify system settings, e.g., the executable path of </w:t>
+        <w:t xml:space="preserve">You </w:t>
+      </w:r>
+      <w:r>
+        <w:t xml:space="preserve">can specify system settings, e.g., the executable path of </w:t>
       </w:r>
       <w:proofErr w:type="spellStart"/>
       <w:r>
@@ -3457,7 +2766,6 @@
         <w:rPr>
           <w:noProof/>
         </w:rPr>
-        <w:lastRenderedPageBreak/>
         <w:drawing>
           <wp:inline distT="0" distB="0" distL="0" distR="0" wp14:anchorId="3F534C8F" wp14:editId="79ACDADE">
             <wp:extent cx="5486400" cy="4114800"/>
@@ -3474,7 +2782,7 @@
                     <pic:cNvPicPr/>
                   </pic:nvPicPr>
                   <pic:blipFill>
-                    <a:blip r:embed="rId6"/>
+                    <a:blip r:embed="rId8"/>
                     <a:stretch>
                       <a:fillRect/>
                     </a:stretch>
@@ -3499,11 +2807,6 @@
       <w:pPr>
         <w:pStyle w:val="Heading2"/>
       </w:pPr>
-    </w:p>
-    <w:p>
-      <w:pPr>
-        <w:pStyle w:val="Heading2"/>
-      </w:pPr>
       <w:proofErr w:type="spellStart"/>
       <w:r>
         <w:t>SolutionChecker</w:t>
@@ -3530,9 +2833,26 @@
         <w:ind w:left="720"/>
       </w:pPr>
       <w:r>
+        <w:t xml:space="preserve">Click the New button on the "Run </w:t>
+      </w:r>
+      <w:proofErr w:type="spellStart"/>
+      <w:r>
+        <w:t>SolutionChecker</w:t>
+      </w:r>
+      <w:proofErr w:type="spellEnd"/>
+      <w:r>
+        <w:t>" view will bring up the "New Project Wizard” dialog.</w:t>
+      </w:r>
+    </w:p>
+    <w:p>
+      <w:pPr>
+        <w:ind w:left="720"/>
+      </w:pPr>
+      <w:r>
         <w:rPr>
           <w:noProof/>
         </w:rPr>
+        <w:lastRenderedPageBreak/>
         <w:drawing>
           <wp:inline distT="0" distB="0" distL="0" distR="0" wp14:anchorId="5FB30A61" wp14:editId="1E2DD6CF">
             <wp:extent cx="4761905" cy="3619048"/>
@@ -3549,7 +2869,7 @@
                     <pic:cNvPicPr/>
                   </pic:nvPicPr>
                   <pic:blipFill>
-                    <a:blip r:embed="rId7"/>
+                    <a:blip r:embed="rId9"/>
                     <a:stretch>
                       <a:fillRect/>
                     </a:stretch>
@@ -3569,8 +2889,121 @@
           </wp:inline>
         </w:drawing>
       </w:r>
-      <w:bookmarkStart w:id="0" w:name="_GoBack"/>
-      <w:bookmarkEnd w:id="0"/>
+    </w:p>
+    <w:p>
+      <w:pPr>
+        <w:ind w:left="720"/>
+      </w:pPr>
+      <w:r>
+        <w:t>Select a "Target Folder" and select the rules you want to apply to the project, and finally click the "Save" button.</w:t>
+      </w:r>
+    </w:p>
+    <w:p>
+      <w:pPr>
+        <w:ind w:left="720"/>
+      </w:pPr>
+      <w:r>
+        <w:rPr>
+          <w:noProof/>
+        </w:rPr>
+        <w:drawing>
+          <wp:inline distT="0" distB="0" distL="0" distR="0" wp14:anchorId="664415AC" wp14:editId="2174FB07">
+            <wp:extent cx="4761905" cy="3619048"/>
+            <wp:effectExtent l="0" t="0" r="635" b="635"/>
+            <wp:docPr id="4" name="Picture 4"/>
+            <wp:cNvGraphicFramePr>
+              <a:graphicFrameLocks xmlns:a="http://schemas.openxmlformats.org/drawingml/2006/main" noChangeAspect="1"/>
+            </wp:cNvGraphicFramePr>
+            <a:graphic xmlns:a="http://schemas.openxmlformats.org/drawingml/2006/main">
+              <a:graphicData uri="http://schemas.openxmlformats.org/drawingml/2006/picture">
+                <pic:pic xmlns:pic="http://schemas.openxmlformats.org/drawingml/2006/picture">
+                  <pic:nvPicPr>
+                    <pic:cNvPr id="1" name=""/>
+                    <pic:cNvPicPr/>
+                  </pic:nvPicPr>
+                  <pic:blipFill>
+                    <a:blip r:embed="rId10"/>
+                    <a:stretch>
+                      <a:fillRect/>
+                    </a:stretch>
+                  </pic:blipFill>
+                  <pic:spPr>
+                    <a:xfrm>
+                      <a:off x="0" y="0"/>
+                      <a:ext cx="4761905" cy="3619048"/>
+                    </a:xfrm>
+                    <a:prstGeom prst="rect">
+                      <a:avLst/>
+                    </a:prstGeom>
+                  </pic:spPr>
+                </pic:pic>
+              </a:graphicData>
+            </a:graphic>
+          </wp:inline>
+        </w:drawing>
+      </w:r>
+    </w:p>
+    <w:p>
+      <w:pPr>
+        <w:ind w:left="720"/>
+      </w:pPr>
+      <w:r>
+        <w:lastRenderedPageBreak/>
+        <w:t xml:space="preserve">The newly created project will display on the </w:t>
+      </w:r>
+      <w:proofErr w:type="spellStart"/>
+      <w:r>
+        <w:t>SolutionChecker</w:t>
+      </w:r>
+      <w:proofErr w:type="spellEnd"/>
+      <w:r>
+        <w:t xml:space="preserve"> view, a tooltip will show while the mouse hovers on the item.</w:t>
+      </w:r>
+    </w:p>
+    <w:p>
+      <w:pPr>
+        <w:ind w:left="720"/>
+      </w:pPr>
+      <w:r>
+        <w:rPr>
+          <w:noProof/>
+        </w:rPr>
+        <w:drawing>
+          <wp:inline distT="0" distB="0" distL="0" distR="0" wp14:anchorId="4A32EBF8" wp14:editId="3C1EB6C9">
+            <wp:extent cx="5486400" cy="4114800"/>
+            <wp:effectExtent l="0" t="0" r="0" b="0"/>
+            <wp:docPr id="5" name="Picture 5"/>
+            <wp:cNvGraphicFramePr>
+              <a:graphicFrameLocks xmlns:a="http://schemas.openxmlformats.org/drawingml/2006/main" noChangeAspect="1"/>
+            </wp:cNvGraphicFramePr>
+            <a:graphic xmlns:a="http://schemas.openxmlformats.org/drawingml/2006/main">
+              <a:graphicData uri="http://schemas.openxmlformats.org/drawingml/2006/picture">
+                <pic:pic xmlns:pic="http://schemas.openxmlformats.org/drawingml/2006/picture">
+                  <pic:nvPicPr>
+                    <pic:cNvPr id="1" name=""/>
+                    <pic:cNvPicPr/>
+                  </pic:nvPicPr>
+                  <pic:blipFill>
+                    <a:blip r:embed="rId11"/>
+                    <a:stretch>
+                      <a:fillRect/>
+                    </a:stretch>
+                  </pic:blipFill>
+                  <pic:spPr>
+                    <a:xfrm>
+                      <a:off x="0" y="0"/>
+                      <a:ext cx="5486400" cy="4114800"/>
+                    </a:xfrm>
+                    <a:prstGeom prst="rect">
+                      <a:avLst/>
+                    </a:prstGeom>
+                  </pic:spPr>
+                </pic:pic>
+              </a:graphicData>
+            </a:graphic>
+          </wp:inline>
+        </w:drawing>
+      </w:r>
     </w:p>
     <w:p>
       <w:pPr>
@@ -3586,6 +3019,166 @@
     </w:p>
     <w:p>
       <w:pPr>
+        <w:ind w:left="720"/>
+      </w:pPr>
+      <w:r>
+        <w:t>Right click on the project, and click "Run Selected Project" will trigger the checker does its jobs.</w:t>
+      </w:r>
+    </w:p>
+    <w:p>
+      <w:pPr>
+        <w:ind w:left="720"/>
+      </w:pPr>
+      <w:r>
+        <w:rPr>
+          <w:noProof/>
+        </w:rPr>
+        <w:lastRenderedPageBreak/>
+        <w:drawing>
+          <wp:inline distT="0" distB="0" distL="0" distR="0" wp14:anchorId="3E1AE844" wp14:editId="5F0B685C">
+            <wp:extent cx="5486400" cy="4114800"/>
+            <wp:effectExtent l="0" t="0" r="0" b="0"/>
+            <wp:docPr id="6" name="Picture 6"/>
+            <wp:cNvGraphicFramePr>
+              <a:graphicFrameLocks xmlns:a="http://schemas.openxmlformats.org/drawingml/2006/main" noChangeAspect="1"/>
+            </wp:cNvGraphicFramePr>
+            <a:graphic xmlns:a="http://schemas.openxmlformats.org/drawingml/2006/main">
+              <a:graphicData uri="http://schemas.openxmlformats.org/drawingml/2006/picture">
+                <pic:pic xmlns:pic="http://schemas.openxmlformats.org/drawingml/2006/picture">
+                  <pic:nvPicPr>
+                    <pic:cNvPr id="1" name=""/>
+                    <pic:cNvPicPr/>
+                  </pic:nvPicPr>
+                  <pic:blipFill>
+                    <a:blip r:embed="rId12"/>
+                    <a:stretch>
+                      <a:fillRect/>
+                    </a:stretch>
+                  </pic:blipFill>
+                  <pic:spPr>
+                    <a:xfrm>
+                      <a:off x="0" y="0"/>
+                      <a:ext cx="5486400" cy="4114800"/>
+                    </a:xfrm>
+                    <a:prstGeom prst="rect">
+                      <a:avLst/>
+                    </a:prstGeom>
+                  </pic:spPr>
+                </pic:pic>
+              </a:graphicData>
+            </a:graphic>
+          </wp:inline>
+        </w:drawing>
+      </w:r>
+    </w:p>
+    <w:p>
+      <w:pPr>
+        <w:ind w:left="720"/>
+      </w:pPr>
+      <w:r>
+        <w:t xml:space="preserve">Once the checking is done, a run log will be inserted at the "Recent Run" list, </w:t>
+      </w:r>
+      <w:r>
+        <w:t>and checking report shows as soon as the checking is done</w:t>
+      </w:r>
+      <w:r>
+        <w:t>.</w:t>
+      </w:r>
+    </w:p>
+    <w:p>
+      <w:pPr>
+        <w:ind w:left="720"/>
+      </w:pPr>
+      <w:r>
+        <w:rPr>
+          <w:noProof/>
+        </w:rPr>
+        <w:lastRenderedPageBreak/>
+        <w:drawing>
+          <wp:inline distT="0" distB="0" distL="0" distR="0" wp14:anchorId="728B1886" wp14:editId="2DC2D817">
+            <wp:extent cx="5486400" cy="4848225"/>
+            <wp:effectExtent l="0" t="0" r="0" b="9525"/>
+            <wp:docPr id="8" name="Picture 8"/>
+            <wp:cNvGraphicFramePr>
+              <a:graphicFrameLocks xmlns:a="http://schemas.openxmlformats.org/drawingml/2006/main" noChangeAspect="1"/>
+            </wp:cNvGraphicFramePr>
+            <a:graphic xmlns:a="http://schemas.openxmlformats.org/drawingml/2006/main">
+              <a:graphicData uri="http://schemas.openxmlformats.org/drawingml/2006/picture">
+                <pic:pic xmlns:pic="http://schemas.openxmlformats.org/drawingml/2006/picture">
+                  <pic:nvPicPr>
+                    <pic:cNvPr id="1" name=""/>
+                    <pic:cNvPicPr/>
+                  </pic:nvPicPr>
+                  <pic:blipFill>
+                    <a:blip r:embed="rId13"/>
+                    <a:stretch>
+                      <a:fillRect/>
+                    </a:stretch>
+                  </pic:blipFill>
+                  <pic:spPr>
+                    <a:xfrm>
+                      <a:off x="0" y="0"/>
+                      <a:ext cx="5486400" cy="4848225"/>
+                    </a:xfrm>
+                    <a:prstGeom prst="rect">
+                      <a:avLst/>
+                    </a:prstGeom>
+                  </pic:spPr>
+                </pic:pic>
+              </a:graphicData>
+            </a:graphic>
+          </wp:inline>
+        </w:drawing>
+      </w:r>
+    </w:p>
+    <w:p>
+      <w:pPr>
+        <w:ind w:left="720"/>
+      </w:pPr>
+      <w:r>
+        <w:rPr>
+          <w:noProof/>
+        </w:rPr>
+        <w:lastRenderedPageBreak/>
+        <w:drawing>
+          <wp:inline distT="0" distB="0" distL="0" distR="0" wp14:anchorId="1A849C85" wp14:editId="6E283253">
+            <wp:extent cx="5486400" cy="4114800"/>
+            <wp:effectExtent l="0" t="0" r="0" b="0"/>
+            <wp:docPr id="7" name="Picture 7"/>
+            <wp:cNvGraphicFramePr>
+              <a:graphicFrameLocks xmlns:a="http://schemas.openxmlformats.org/drawingml/2006/main" noChangeAspect="1"/>
+            </wp:cNvGraphicFramePr>
+            <a:graphic xmlns:a="http://schemas.openxmlformats.org/drawingml/2006/main">
+              <a:graphicData uri="http://schemas.openxmlformats.org/drawingml/2006/picture">
+                <pic:pic xmlns:pic="http://schemas.openxmlformats.org/drawingml/2006/picture">
+                  <pic:nvPicPr>
+                    <pic:cNvPr id="1" name=""/>
+                    <pic:cNvPicPr/>
+                  </pic:nvPicPr>
+                  <pic:blipFill>
+                    <a:blip r:embed="rId14"/>
+                    <a:stretch>
+                      <a:fillRect/>
+                    </a:stretch>
+                  </pic:blipFill>
+                  <pic:spPr>
+                    <a:xfrm>
+                      <a:off x="0" y="0"/>
+                      <a:ext cx="5486400" cy="4114800"/>
+                    </a:xfrm>
+                    <a:prstGeom prst="rect">
+                      <a:avLst/>
+                    </a:prstGeom>
+                  </pic:spPr>
+                </pic:pic>
+              </a:graphicData>
+            </a:graphic>
+          </wp:inline>
+        </w:drawing>
+      </w:r>
+    </w:p>
+    <w:p>
+      <w:pPr>
         <w:pStyle w:val="Heading3"/>
         <w:numPr>
           <w:ilvl w:val="0"/>
@@ -3596,46 +3189,369 @@
         <w:t>Viewing Project Reports</w:t>
       </w:r>
     </w:p>
+    <w:p>
+      <w:pPr>
+        <w:ind w:left="720"/>
+      </w:pPr>
+      <w:r>
+        <w:t>Right click on the log item, select "View Report" will display the checking results again.</w:t>
+      </w:r>
+    </w:p>
+    <w:p>
+      <w:pPr>
+        <w:ind w:left="720"/>
+      </w:pPr>
+      <w:r>
+        <w:rPr>
+          <w:noProof/>
+        </w:rPr>
+        <w:lastRenderedPageBreak/>
+        <w:drawing>
+          <wp:inline distT="0" distB="0" distL="0" distR="0" wp14:anchorId="117C3EC0" wp14:editId="30B4CB8E">
+            <wp:extent cx="5486400" cy="4114800"/>
+            <wp:effectExtent l="0" t="0" r="0" b="0"/>
+            <wp:docPr id="9" name="Picture 9"/>
+            <wp:cNvGraphicFramePr>
+              <a:graphicFrameLocks xmlns:a="http://schemas.openxmlformats.org/drawingml/2006/main" noChangeAspect="1"/>
+            </wp:cNvGraphicFramePr>
+            <a:graphic xmlns:a="http://schemas.openxmlformats.org/drawingml/2006/main">
+              <a:graphicData uri="http://schemas.openxmlformats.org/drawingml/2006/picture">
+                <pic:pic xmlns:pic="http://schemas.openxmlformats.org/drawingml/2006/picture">
+                  <pic:nvPicPr>
+                    <pic:cNvPr id="1" name=""/>
+                    <pic:cNvPicPr/>
+                  </pic:nvPicPr>
+                  <pic:blipFill>
+                    <a:blip r:embed="rId15"/>
+                    <a:stretch>
+                      <a:fillRect/>
+                    </a:stretch>
+                  </pic:blipFill>
+                  <pic:spPr>
+                    <a:xfrm>
+                      <a:off x="0" y="0"/>
+                      <a:ext cx="5486400" cy="4114800"/>
+                    </a:xfrm>
+                    <a:prstGeom prst="rect">
+                      <a:avLst/>
+                    </a:prstGeom>
+                  </pic:spPr>
+                </pic:pic>
+              </a:graphicData>
+            </a:graphic>
+          </wp:inline>
+        </w:drawing>
+      </w:r>
+    </w:p>
+    <w:p>
+      <w:pPr>
+        <w:pStyle w:val="Heading2"/>
+      </w:pPr>
+      <w:proofErr w:type="spellStart"/>
+      <w:r>
+        <w:t>ManageTemplate</w:t>
+      </w:r>
+      <w:proofErr w:type="spellEnd"/>
+      <w:r>
+        <w:t xml:space="preserve"> Module</w:t>
+      </w:r>
+    </w:p>
+    <w:p>
+      <w:r>
+        <w:t xml:space="preserve">You </w:t>
+      </w:r>
+      <w:r>
+        <w:t xml:space="preserve">can view application built-in template on the view, and create new templates base on the default template. </w:t>
+      </w:r>
+    </w:p>
+    <w:p>
+      <w:r>
+        <w:rPr>
+          <w:noProof/>
+        </w:rPr>
+        <w:lastRenderedPageBreak/>
+        <w:drawing>
+          <wp:inline distT="0" distB="0" distL="0" distR="0" wp14:anchorId="24542BBD" wp14:editId="5812CC3B">
+            <wp:extent cx="5486400" cy="4114800"/>
+            <wp:effectExtent l="0" t="0" r="0" b="0"/>
+            <wp:docPr id="11" name="Picture 11"/>
+            <wp:cNvGraphicFramePr>
+              <a:graphicFrameLocks xmlns:a="http://schemas.openxmlformats.org/drawingml/2006/main" noChangeAspect="1"/>
+            </wp:cNvGraphicFramePr>
+            <a:graphic xmlns:a="http://schemas.openxmlformats.org/drawingml/2006/main">
+              <a:graphicData uri="http://schemas.openxmlformats.org/drawingml/2006/picture">
+                <pic:pic xmlns:pic="http://schemas.openxmlformats.org/drawingml/2006/picture">
+                  <pic:nvPicPr>
+                    <pic:cNvPr id="1" name=""/>
+                    <pic:cNvPicPr/>
+                  </pic:nvPicPr>
+                  <pic:blipFill>
+                    <a:blip r:embed="rId16"/>
+                    <a:stretch>
+                      <a:fillRect/>
+                    </a:stretch>
+                  </pic:blipFill>
+                  <pic:spPr>
+                    <a:xfrm>
+                      <a:off x="0" y="0"/>
+                      <a:ext cx="5486400" cy="4114800"/>
+                    </a:xfrm>
+                    <a:prstGeom prst="rect">
+                      <a:avLst/>
+                    </a:prstGeom>
+                  </pic:spPr>
+                </pic:pic>
+              </a:graphicData>
+            </a:graphic>
+          </wp:inline>
+        </w:drawing>
+      </w:r>
+    </w:p>
+    <w:p>
+      <w:r>
+        <w:t xml:space="preserve">Simply adding/removing </w:t>
+      </w:r>
+      <w:proofErr w:type="spellStart"/>
+      <w:r>
+        <w:t>git</w:t>
+      </w:r>
+      <w:proofErr w:type="spellEnd"/>
+      <w:r>
+        <w:t xml:space="preserve"> patterns, give it a new name, and click "Save" button.</w:t>
+      </w:r>
+    </w:p>
+    <w:p>
+      <w:r>
+        <w:rPr>
+          <w:noProof/>
+        </w:rPr>
+        <w:lastRenderedPageBreak/>
+        <w:drawing>
+          <wp:inline distT="0" distB="0" distL="0" distR="0" wp14:anchorId="2D4C251F" wp14:editId="1EE31E19">
+            <wp:extent cx="5486400" cy="4114800"/>
+            <wp:effectExtent l="0" t="0" r="0" b="0"/>
+            <wp:docPr id="12" name="Picture 12"/>
+            <wp:cNvGraphicFramePr>
+              <a:graphicFrameLocks xmlns:a="http://schemas.openxmlformats.org/drawingml/2006/main" noChangeAspect="1"/>
+            </wp:cNvGraphicFramePr>
+            <a:graphic xmlns:a="http://schemas.openxmlformats.org/drawingml/2006/main">
+              <a:graphicData uri="http://schemas.openxmlformats.org/drawingml/2006/picture">
+                <pic:pic xmlns:pic="http://schemas.openxmlformats.org/drawingml/2006/picture">
+                  <pic:nvPicPr>
+                    <pic:cNvPr id="1" name=""/>
+                    <pic:cNvPicPr/>
+                  </pic:nvPicPr>
+                  <pic:blipFill>
+                    <a:blip r:embed="rId17"/>
+                    <a:stretch>
+                      <a:fillRect/>
+                    </a:stretch>
+                  </pic:blipFill>
+                  <pic:spPr>
+                    <a:xfrm>
+                      <a:off x="0" y="0"/>
+                      <a:ext cx="5486400" cy="4114800"/>
+                    </a:xfrm>
+                    <a:prstGeom prst="rect">
+                      <a:avLst/>
+                    </a:prstGeom>
+                  </pic:spPr>
+                </pic:pic>
+              </a:graphicData>
+            </a:graphic>
+          </wp:inline>
+        </w:drawing>
+      </w:r>
+      <w:r>
+        <w:t xml:space="preserve"> </w:t>
+      </w:r>
+    </w:p>
     <w:p/>
+    <w:p>
+      <w:pPr>
+        <w:pStyle w:val="Heading2"/>
+      </w:pPr>
+      <w:proofErr w:type="spellStart"/>
+      <w:r>
+        <w:t>ManageRule</w:t>
+      </w:r>
+      <w:proofErr w:type="spellEnd"/>
+      <w:r>
+        <w:t xml:space="preserve"> Module</w:t>
+      </w:r>
+    </w:p>
+    <w:p>
+      <w:r>
+        <w:t xml:space="preserve">You </w:t>
+      </w:r>
+      <w:r>
+        <w:t>can</w:t>
+      </w:r>
+      <w:r>
+        <w:t xml:space="preserve"> change view application built-in rules on the view</w:t>
+      </w:r>
+      <w:r>
+        <w:t>, b</w:t>
+      </w:r>
+      <w:r>
+        <w:t xml:space="preserve">ut changing to rule settings must be done </w:t>
+      </w:r>
+      <w:proofErr w:type="spellStart"/>
+      <w:r>
+        <w:t>manully</w:t>
+      </w:r>
+      <w:proofErr w:type="spellEnd"/>
+      <w:r>
+        <w:t xml:space="preserve"> to {</w:t>
+      </w:r>
+      <w:proofErr w:type="spellStart"/>
+      <w:r>
+        <w:t>app_root_dir</w:t>
+      </w:r>
+      <w:proofErr w:type="spellEnd"/>
+      <w:r>
+        <w:t>}\Rules\default.xml.</w:t>
+      </w:r>
+    </w:p>
+    <w:p>
+      <w:r>
+        <w:rPr>
+          <w:noProof/>
+        </w:rPr>
+        <w:lastRenderedPageBreak/>
+        <w:drawing>
+          <wp:inline distT="0" distB="0" distL="0" distR="0" wp14:anchorId="43387A77" wp14:editId="0D030B21">
+            <wp:extent cx="5486400" cy="4114800"/>
+            <wp:effectExtent l="0" t="0" r="0" b="0"/>
+            <wp:docPr id="10" name="Picture 10"/>
+            <wp:cNvGraphicFramePr>
+              <a:graphicFrameLocks xmlns:a="http://schemas.openxmlformats.org/drawingml/2006/main" noChangeAspect="1"/>
+            </wp:cNvGraphicFramePr>
+            <a:graphic xmlns:a="http://schemas.openxmlformats.org/drawingml/2006/main">
+              <a:graphicData uri="http://schemas.openxmlformats.org/drawingml/2006/picture">
+                <pic:pic xmlns:pic="http://schemas.openxmlformats.org/drawingml/2006/picture">
+                  <pic:nvPicPr>
+                    <pic:cNvPr id="1" name=""/>
+                    <pic:cNvPicPr/>
+                  </pic:nvPicPr>
+                  <pic:blipFill>
+                    <a:blip r:embed="rId18"/>
+                    <a:stretch>
+                      <a:fillRect/>
+                    </a:stretch>
+                  </pic:blipFill>
+                  <pic:spPr>
+                    <a:xfrm>
+                      <a:off x="0" y="0"/>
+                      <a:ext cx="5486400" cy="4114800"/>
+                    </a:xfrm>
+                    <a:prstGeom prst="rect">
+                      <a:avLst/>
+                    </a:prstGeom>
+                  </pic:spPr>
+                </pic:pic>
+              </a:graphicData>
+            </a:graphic>
+          </wp:inline>
+        </w:drawing>
+      </w:r>
+    </w:p>
     <w:p/>
     <w:p>
       <w:pPr>
         <w:pStyle w:val="Heading2"/>
       </w:pPr>
+      <w:r>
+        <w:t xml:space="preserve">Options </w:t>
+      </w:r>
       <w:proofErr w:type="spellStart"/>
       <w:r>
-        <w:t>ManageTemplate</w:t>
+        <w:t>Moduel</w:t>
       </w:r>
       <w:proofErr w:type="spellEnd"/>
-      <w:r>
-        <w:t xml:space="preserve"> Module</w:t>
-      </w:r>
-    </w:p>
-    <w:p>
-      <w:pPr>
-        <w:pStyle w:val="Heading2"/>
-      </w:pPr>
+    </w:p>
+    <w:p>
+      <w:r>
+        <w:t xml:space="preserve">Currently </w:t>
+      </w:r>
       <w:proofErr w:type="spellStart"/>
       <w:r>
-        <w:t>ManageRule</w:t>
+        <w:t>SolutionTool</w:t>
       </w:r>
       <w:proofErr w:type="spellEnd"/>
       <w:r>
-        <w:t xml:space="preserve"> Module</w:t>
-      </w:r>
-    </w:p>
-    <w:p>
-      <w:pPr>
-        <w:pStyle w:val="Heading2"/>
-      </w:pPr>
-      <w:r>
-        <w:t xml:space="preserve">Options </w:t>
+        <w:t xml:space="preserve"> can execute InspectCode.exe to do code analysis, but explicit path to the executable must be configured on this view. Fill in the correct path, and click "Save".</w:t>
+      </w:r>
+    </w:p>
+    <w:p>
+      <w:r>
+        <w:rPr>
+          <w:noProof/>
+        </w:rPr>
+        <w:lastRenderedPageBreak/>
+        <w:drawing>
+          <wp:inline distT="0" distB="0" distL="0" distR="0" wp14:anchorId="5A0F4F8C" wp14:editId="0CBC328B">
+            <wp:extent cx="5486400" cy="4114800"/>
+            <wp:effectExtent l="0" t="0" r="0" b="0"/>
+            <wp:docPr id="13" name="Picture 13"/>
+            <wp:cNvGraphicFramePr>
+              <a:graphicFrameLocks xmlns:a="http://schemas.openxmlformats.org/drawingml/2006/main" noChangeAspect="1"/>
+            </wp:cNvGraphicFramePr>
+            <a:graphic xmlns:a="http://schemas.openxmlformats.org/drawingml/2006/main">
+              <a:graphicData uri="http://schemas.openxmlformats.org/drawingml/2006/picture">
+                <pic:pic xmlns:pic="http://schemas.openxmlformats.org/drawingml/2006/picture">
+                  <pic:nvPicPr>
+                    <pic:cNvPr id="1" name=""/>
+                    <pic:cNvPicPr/>
+                  </pic:nvPicPr>
+                  <pic:blipFill>
+                    <a:blip r:embed="rId19"/>
+                    <a:stretch>
+                      <a:fillRect/>
+                    </a:stretch>
+                  </pic:blipFill>
+                  <pic:spPr>
+                    <a:xfrm>
+                      <a:off x="0" y="0"/>
+                      <a:ext cx="5486400" cy="4114800"/>
+                    </a:xfrm>
+                    <a:prstGeom prst="rect">
+                      <a:avLst/>
+                    </a:prstGeom>
+                  </pic:spPr>
+                </pic:pic>
+              </a:graphicData>
+            </a:graphic>
+          </wp:inline>
+        </w:drawing>
+      </w:r>
+    </w:p>
+    <w:p>
+      <w:r>
+        <w:t xml:space="preserve">You don’t need to specify the path each time running the app, since it will be saved in the app configuration file. </w:t>
+      </w:r>
+    </w:p>
+    <w:p>
+      <w:r>
+        <w:rPr>
+          <w:highlight w:val="yellow"/>
+        </w:rPr>
+        <w:t xml:space="preserve">Please be aware that projects created before the path is saved, will not run </w:t>
       </w:r>
       <w:proofErr w:type="spellStart"/>
       <w:r>
-        <w:t>Moduel</w:t>
+        <w:rPr>
+          <w:highlight w:val="yellow"/>
+        </w:rPr>
+        <w:t>InspectCode</w:t>
       </w:r>
       <w:proofErr w:type="spellEnd"/>
+      <w:r>
+        <w:rPr>
+          <w:highlight w:val="yellow"/>
+        </w:rPr>
+        <w:t xml:space="preserve"> to do code analysis, but new ones do. Because rules is kept in the project’s XML right when it’s created.</w:t>
+      </w:r>
     </w:p>
     <w:sectPr>
       <w:pgSz w:w="12240" w:h="15840"/>
@@ -4589,6 +4505,17 @@
       <w:szCs w:val="24"/>
     </w:rPr>
   </w:style>
+  <w:style w:type="character" w:styleId="Hyperlink">
+    <w:name w:val="Hyperlink"/>
+    <w:basedOn w:val="DefaultParagraphFont"/>
+    <w:uiPriority w:val="99"/>
+    <w:unhideWhenUsed/>
+    <w:rsid w:val="00AC77FD"/>
+    <w:rPr>
+      <w:color w:val="0563C1" w:themeColor="hyperlink"/>
+      <w:u w:val="single"/>
+    </w:rPr>
+  </w:style>
 </w:styles>
 </file>
 
@@ -4858,7 +4785,7 @@
 </file>
 
 <file path=customXml/itemProps1.xml><?xml version="1.0" encoding="utf-8"?>
-<ds:datastoreItem xmlns:ds="http://schemas.openxmlformats.org/officeDocument/2006/customXml" ds:itemID="{B179697F-F4DA-4295-A32B-ED998305C6E3}">
+<ds:datastoreItem xmlns:ds="http://schemas.openxmlformats.org/officeDocument/2006/customXml" ds:itemID="{04F7787C-F7A0-4E06-9C35-2528BB50DF18}">
   <ds:schemaRefs>
     <ds:schemaRef ds:uri="http://schemas.openxmlformats.org/officeDocument/2006/bibliography"/>
   </ds:schemaRefs>

</xml_diff>